<commit_message>
Commentaires OK sauf pour les classes de commandes + tests prets plus qu'a lancer le script
</commit_message>
<xml_diff>
--- a/doc/Conception_B3325.docx
+++ b/doc/Conception_B3325.docx
@@ -1930,65 +1930,6 @@
           <w:szCs w:val="20"/>
         </w:rPr>
       </w:pPr>
-      <w:r>
-        <w:rPr>
-          <w:b/>
-          <w:color w:val="000000"/>
-          <w:sz w:val="20"/>
-          <w:szCs w:val="20"/>
-        </w:rPr>
-        <w:t>Test 0_6</w:t>
-      </w:r>
-      <w:r>
-        <w:rPr>
-          <w:b/>
-          <w:color w:val="000000"/>
-          <w:sz w:val="20"/>
-          <w:szCs w:val="20"/>
-        </w:rPr>
-        <w:t xml:space="preserve"> : </w:t>
-      </w:r>
-      <w:r>
-        <w:rPr>
-          <w:bCs/>
-          <w:color w:val="000000"/>
-          <w:sz w:val="20"/>
-          <w:szCs w:val="20"/>
-        </w:rPr>
-        <w:t>Création sélection vide</w:t>
-      </w:r>
-    </w:p>
-    <w:p>
-      <w:pPr>
-        <w:pStyle w:val="Normal1"/>
-        <w:ind w:left="-510"/>
-        <w:rPr>
-          <w:bCs/>
-          <w:color w:val="000000"/>
-          <w:sz w:val="20"/>
-          <w:szCs w:val="20"/>
-        </w:rPr>
-      </w:pPr>
-      <w:r>
-        <w:rPr>
-          <w:color w:val="000000"/>
-          <w:sz w:val="20"/>
-          <w:szCs w:val="20"/>
-        </w:rPr>
-        <w:t>On vérifie que la création d’une sélection vide ne pose aucun problème</w:t>
-      </w:r>
-    </w:p>
-    <w:p>
-      <w:pPr>
-        <w:pStyle w:val="Normal1"/>
-        <w:ind w:left="-510"/>
-        <w:rPr>
-          <w:bCs/>
-          <w:color w:val="000000"/>
-          <w:sz w:val="20"/>
-          <w:szCs w:val="20"/>
-        </w:rPr>
-      </w:pPr>
     </w:p>
     <w:p>
       <w:pPr>
@@ -2310,7 +2251,7 @@
         <w:ind w:left="-510"/>
         <w:rPr>
           <w:bCs/>
-          <w:color w:val="000000"/>
+          <w:color w:val="000000" w:themeColor="text1"/>
           <w:sz w:val="20"/>
           <w:szCs w:val="20"/>
         </w:rPr>
@@ -2323,1732 +2264,1565 @@
           <w:szCs w:val="20"/>
         </w:rPr>
         <w:t>Test 1_6</w:t>
-      </w:r>
-      <w:r>
-        <w:rPr>
-          <w:b/>
-          <w:color w:val="000000"/>
-          <w:sz w:val="20"/>
-          <w:szCs w:val="20"/>
-        </w:rPr>
-        <w:t xml:space="preserve"> : </w:t>
-      </w:r>
-      <w:r>
-        <w:rPr>
-          <w:bCs/>
-          <w:color w:val="000000"/>
-          <w:sz w:val="20"/>
-          <w:szCs w:val="20"/>
-        </w:rPr>
-        <w:t>Déplacement d’une figure qui se trouve dans une sélection</w:t>
-      </w:r>
-    </w:p>
-    <w:p>
-      <w:pPr>
-        <w:pStyle w:val="Normal1"/>
-        <w:ind w:left="-510"/>
-        <w:rPr>
-          <w:bCs/>
-          <w:color w:val="000000"/>
-          <w:sz w:val="20"/>
-          <w:szCs w:val="20"/>
-        </w:rPr>
-      </w:pPr>
-      <w:r>
-        <w:rPr>
-          <w:color w:val="000000"/>
-          <w:sz w:val="20"/>
-          <w:szCs w:val="20"/>
-        </w:rPr>
-        <w:t xml:space="preserve">On vérifie que les coordonnées de la figure passée en paramètre ont été incrémentées de dx et </w:t>
-      </w:r>
-      <w:proofErr w:type="spellStart"/>
-      <w:r>
-        <w:rPr>
-          <w:color w:val="000000"/>
-          <w:sz w:val="20"/>
-          <w:szCs w:val="20"/>
-        </w:rPr>
-        <w:t>dy</w:t>
-      </w:r>
-      <w:proofErr w:type="spellEnd"/>
-      <w:r>
-        <w:rPr>
-          <w:color w:val="000000"/>
-          <w:sz w:val="20"/>
-          <w:szCs w:val="20"/>
-        </w:rPr>
-        <w:t xml:space="preserve"> mais que les autres figures de la sélection n’ont pas bougé</w:t>
-      </w:r>
-    </w:p>
-    <w:p>
-      <w:pPr>
-        <w:pStyle w:val="Normal1"/>
-        <w:ind w:left="-510"/>
-        <w:rPr>
-          <w:bCs/>
-          <w:color w:val="000000" w:themeColor="text1"/>
-          <w:sz w:val="20"/>
-          <w:szCs w:val="20"/>
-        </w:rPr>
-      </w:pPr>
-      <w:r>
-        <w:rPr>
-          <w:b/>
-          <w:color w:val="000000"/>
-          <w:sz w:val="20"/>
-          <w:szCs w:val="20"/>
-        </w:rPr>
-        <w:t>Test 1_7</w:t>
-      </w:r>
-      <w:r>
-        <w:rPr>
-          <w:b/>
-          <w:color w:val="000000"/>
-          <w:sz w:val="20"/>
-          <w:szCs w:val="20"/>
-        </w:rPr>
-        <w:t xml:space="preserve"> : </w:t>
-      </w:r>
-      <w:r>
-        <w:rPr>
-          <w:bCs/>
-          <w:color w:val="000000"/>
-          <w:sz w:val="20"/>
-          <w:szCs w:val="20"/>
-        </w:rPr>
-        <w:t>Déplacement  d’une figure contenue dans une sélection</w:t>
-      </w:r>
-      <w:r>
-        <w:rPr>
-          <w:bCs/>
-          <w:color w:val="000000"/>
-          <w:sz w:val="20"/>
-          <w:szCs w:val="20"/>
-        </w:rPr>
-        <w:t xml:space="preserve"> qui vient à dépasser les limites de la sélection</w:t>
-      </w:r>
-    </w:p>
-    <w:p>
-      <w:pPr>
-        <w:pStyle w:val="Normal1"/>
-        <w:ind w:left="-510"/>
-        <w:rPr>
-          <w:color w:val="000000"/>
-          <w:sz w:val="20"/>
-          <w:szCs w:val="20"/>
-        </w:rPr>
-      </w:pPr>
-      <w:r>
-        <w:rPr>
-          <w:color w:val="000000"/>
-          <w:sz w:val="20"/>
-          <w:szCs w:val="20"/>
-        </w:rPr>
-        <w:t xml:space="preserve">On vérifie que les coordonnées de la figure </w:t>
-      </w:r>
-      <w:r>
-        <w:rPr>
-          <w:color w:val="000000"/>
-          <w:sz w:val="20"/>
-          <w:szCs w:val="20"/>
-        </w:rPr>
-        <w:t>sont correctes, que seule cette figure s’est déplacée et qu’elle est toujours présente dans la sélection</w:t>
-      </w:r>
-    </w:p>
-    <w:p>
-      <w:pPr>
-        <w:pStyle w:val="Normal1"/>
-        <w:ind w:left="-510"/>
-        <w:rPr>
-          <w:bCs/>
-          <w:color w:val="000000"/>
-          <w:sz w:val="20"/>
-          <w:szCs w:val="20"/>
-        </w:rPr>
-      </w:pPr>
-    </w:p>
-    <w:p>
-      <w:pPr>
-        <w:pStyle w:val="Normal1"/>
-        <w:ind w:left="-510"/>
-        <w:rPr>
-          <w:bCs/>
-          <w:color w:val="000000"/>
-          <w:sz w:val="20"/>
-          <w:szCs w:val="20"/>
-        </w:rPr>
-      </w:pPr>
-      <w:r>
-        <w:rPr>
-          <w:b/>
-          <w:color w:val="000000"/>
-          <w:sz w:val="20"/>
-          <w:szCs w:val="20"/>
-        </w:rPr>
-        <w:t xml:space="preserve">Test 2_1 : </w:t>
-      </w:r>
-      <w:r>
-        <w:rPr>
-          <w:bCs/>
-          <w:color w:val="000000"/>
-          <w:sz w:val="20"/>
-          <w:szCs w:val="20"/>
-        </w:rPr>
-        <w:t>Suppression figure</w:t>
-      </w:r>
-    </w:p>
-    <w:p>
-      <w:pPr>
-        <w:pStyle w:val="Normal1"/>
-        <w:ind w:left="-510"/>
-        <w:rPr>
-          <w:color w:val="000000"/>
-          <w:sz w:val="20"/>
-          <w:szCs w:val="20"/>
-        </w:rPr>
-      </w:pPr>
-      <w:r>
-        <w:rPr>
-          <w:color w:val="000000"/>
-          <w:sz w:val="20"/>
-          <w:szCs w:val="20"/>
-        </w:rPr>
-        <w:t>On vérifie que la figure passée en paramètre ne fait plus partie de la liste des figures présentes dans le container</w:t>
-      </w:r>
-    </w:p>
-    <w:p>
-      <w:pPr>
-        <w:pStyle w:val="Normal1"/>
-        <w:ind w:left="-510"/>
-        <w:rPr>
-          <w:bCs/>
-          <w:color w:val="000000"/>
-          <w:sz w:val="20"/>
-          <w:szCs w:val="20"/>
-        </w:rPr>
-      </w:pPr>
-      <w:r>
-        <w:rPr>
-          <w:b/>
-          <w:color w:val="000000"/>
-          <w:sz w:val="20"/>
-          <w:szCs w:val="20"/>
-        </w:rPr>
-        <w:t xml:space="preserve">Test 2_2 : </w:t>
-      </w:r>
-      <w:r>
-        <w:rPr>
-          <w:bCs/>
-          <w:color w:val="000000"/>
-          <w:sz w:val="20"/>
-          <w:szCs w:val="20"/>
-        </w:rPr>
-        <w:t>Suppression plusieurs figures</w:t>
-      </w:r>
-    </w:p>
-    <w:p>
-      <w:pPr>
-        <w:pStyle w:val="Normal1"/>
-        <w:ind w:left="-510"/>
-        <w:rPr>
-          <w:color w:val="000000"/>
-          <w:sz w:val="20"/>
-          <w:szCs w:val="20"/>
-        </w:rPr>
-      </w:pPr>
-      <w:r>
-        <w:rPr>
-          <w:color w:val="000000"/>
-          <w:sz w:val="20"/>
-          <w:szCs w:val="20"/>
-        </w:rPr>
-        <w:t>On vérifie que les figures passées en paramètre ne font plus partie de la liste des figures présentes dans le container</w:t>
-      </w:r>
-    </w:p>
-    <w:p>
-      <w:pPr>
-        <w:pStyle w:val="Normal1"/>
-        <w:ind w:left="-510"/>
-        <w:rPr>
-          <w:bCs/>
-          <w:color w:val="000000"/>
-          <w:sz w:val="20"/>
-          <w:szCs w:val="20"/>
-        </w:rPr>
-      </w:pPr>
-      <w:r>
-        <w:rPr>
-          <w:b/>
-          <w:color w:val="000000"/>
-          <w:sz w:val="20"/>
-          <w:szCs w:val="20"/>
-        </w:rPr>
-        <w:t xml:space="preserve">Test 2_3 : </w:t>
-      </w:r>
-      <w:r>
-        <w:rPr>
-          <w:bCs/>
-          <w:color w:val="000000"/>
-          <w:sz w:val="20"/>
-          <w:szCs w:val="20"/>
-        </w:rPr>
-        <w:t>Suppression sélection</w:t>
-      </w:r>
-    </w:p>
-    <w:p>
-      <w:pPr>
-        <w:pStyle w:val="Normal1"/>
-        <w:ind w:left="-510"/>
-        <w:rPr>
-          <w:color w:val="000000"/>
-          <w:sz w:val="20"/>
-          <w:szCs w:val="20"/>
-        </w:rPr>
-      </w:pPr>
-      <w:r>
-        <w:rPr>
-          <w:color w:val="000000"/>
-          <w:sz w:val="20"/>
-          <w:szCs w:val="20"/>
-        </w:rPr>
-        <w:t>On vérifie que les figures présentes dans la sélection passée en paramètre ne font plus partie de la liste des figures présentes dans le container</w:t>
-      </w:r>
-    </w:p>
-    <w:p>
-      <w:pPr>
-        <w:pStyle w:val="Normal1"/>
-        <w:ind w:left="-510"/>
-        <w:rPr>
-          <w:bCs/>
-          <w:color w:val="000000"/>
-          <w:sz w:val="20"/>
-          <w:szCs w:val="20"/>
-        </w:rPr>
-      </w:pPr>
-      <w:r>
-        <w:rPr>
-          <w:b/>
-          <w:color w:val="000000"/>
-          <w:sz w:val="20"/>
-          <w:szCs w:val="20"/>
-        </w:rPr>
-        <w:t xml:space="preserve">Test 2_4: </w:t>
-      </w:r>
-      <w:r>
-        <w:rPr>
-          <w:bCs/>
-          <w:color w:val="000000"/>
-          <w:sz w:val="20"/>
-          <w:szCs w:val="20"/>
-        </w:rPr>
-        <w:t>Suppression figure faisant partie d’une sélection</w:t>
-      </w:r>
-    </w:p>
-    <w:p>
-      <w:pPr>
-        <w:pStyle w:val="Normal1"/>
-        <w:ind w:left="-510"/>
-        <w:rPr>
-          <w:color w:val="000000"/>
-          <w:sz w:val="20"/>
-          <w:szCs w:val="20"/>
-        </w:rPr>
-      </w:pPr>
-      <w:r>
-        <w:rPr>
-          <w:color w:val="000000"/>
-          <w:sz w:val="20"/>
-          <w:szCs w:val="20"/>
-        </w:rPr>
-        <w:t>On vérifie que la figure passée en paramètre ne fait plus partie de la liste des figures présentes dans le container mais que la sélection existe toujours</w:t>
-      </w:r>
-    </w:p>
-    <w:p>
-      <w:pPr>
-        <w:pStyle w:val="Normal1"/>
-        <w:ind w:left="-510"/>
-        <w:rPr>
-          <w:bCs/>
-          <w:color w:val="000000"/>
-          <w:sz w:val="20"/>
-          <w:szCs w:val="20"/>
-        </w:rPr>
-      </w:pPr>
-      <w:r>
-        <w:rPr>
-          <w:b/>
-          <w:color w:val="000000"/>
-          <w:sz w:val="20"/>
-          <w:szCs w:val="20"/>
-        </w:rPr>
-        <w:t xml:space="preserve">Test 2_5 : </w:t>
-      </w:r>
-      <w:r>
-        <w:rPr>
-          <w:bCs/>
-          <w:color w:val="000000"/>
-          <w:sz w:val="20"/>
-          <w:szCs w:val="20"/>
-        </w:rPr>
-        <w:t>Suppression d’une sélection suivie de la suppression d’une figure qui faisait partie de cette sélection dans la même commande ?</w:t>
-      </w:r>
-    </w:p>
-    <w:p>
-      <w:pPr>
-        <w:pStyle w:val="Normal1"/>
-        <w:ind w:left="-510"/>
-        <w:rPr>
-          <w:color w:val="000000"/>
-          <w:sz w:val="20"/>
-          <w:szCs w:val="20"/>
-        </w:rPr>
-      </w:pPr>
-      <w:r>
-        <w:rPr>
-          <w:color w:val="000000"/>
-          <w:sz w:val="20"/>
-          <w:szCs w:val="20"/>
-        </w:rPr>
-        <w:t>On vérifie que toutes les figures présentes dans la sélection ont été retirées de la liste des figures présentes dans le container comme si la sélection seule avait été supprimée</w:t>
-      </w:r>
-    </w:p>
-    <w:p>
-      <w:pPr>
-        <w:pStyle w:val="Normal1"/>
-        <w:ind w:left="-510"/>
-        <w:rPr>
-          <w:color w:val="000000"/>
-          <w:sz w:val="20"/>
-          <w:szCs w:val="20"/>
-        </w:rPr>
-      </w:pPr>
-    </w:p>
-    <w:p>
-      <w:pPr>
-        <w:pStyle w:val="Normal1"/>
-        <w:ind w:left="-510"/>
-        <w:rPr>
-          <w:bCs/>
-          <w:color w:val="000000"/>
-          <w:sz w:val="20"/>
-          <w:szCs w:val="20"/>
-        </w:rPr>
-      </w:pPr>
-      <w:r>
-        <w:rPr>
-          <w:b/>
-          <w:color w:val="000000"/>
-          <w:sz w:val="20"/>
-          <w:szCs w:val="20"/>
-        </w:rPr>
-        <w:t xml:space="preserve">Test 3_1 : </w:t>
-      </w:r>
-      <w:r>
-        <w:rPr>
-          <w:bCs/>
-          <w:color w:val="000000"/>
-          <w:sz w:val="20"/>
-          <w:szCs w:val="20"/>
-        </w:rPr>
-        <w:t>UNDO création figure</w:t>
-      </w:r>
-    </w:p>
-    <w:p>
-      <w:pPr>
-        <w:pStyle w:val="Normal1"/>
-        <w:ind w:left="-510"/>
-        <w:rPr>
-          <w:color w:val="000000"/>
-          <w:sz w:val="20"/>
-          <w:szCs w:val="20"/>
-        </w:rPr>
-      </w:pPr>
-      <w:r>
-        <w:rPr>
-          <w:color w:val="000000"/>
-          <w:sz w:val="20"/>
-          <w:szCs w:val="20"/>
-        </w:rPr>
-        <w:lastRenderedPageBreak/>
-        <w:t>On vérifie que la figure créée précédemment ne fait plus partie de la liste des figures présentes dans le container</w:t>
-      </w:r>
-    </w:p>
-    <w:p>
-      <w:pPr>
-        <w:pStyle w:val="Normal1"/>
-        <w:ind w:left="-510"/>
-        <w:rPr>
-          <w:bCs/>
-          <w:color w:val="000000" w:themeColor="text1"/>
-          <w:sz w:val="20"/>
-          <w:szCs w:val="20"/>
-        </w:rPr>
-      </w:pPr>
-      <w:r>
-        <w:rPr>
-          <w:b/>
-          <w:color w:val="000000"/>
-          <w:sz w:val="20"/>
-          <w:szCs w:val="20"/>
-        </w:rPr>
-        <w:t xml:space="preserve">Test 3_2 : </w:t>
-      </w:r>
-      <w:r>
-        <w:rPr>
-          <w:bCs/>
-          <w:color w:val="000000" w:themeColor="text1"/>
-          <w:sz w:val="20"/>
-          <w:szCs w:val="20"/>
-        </w:rPr>
-        <w:t>UNDO déplacement figure</w:t>
-      </w:r>
-    </w:p>
-    <w:p>
-      <w:pPr>
-        <w:pStyle w:val="Normal1"/>
-        <w:ind w:left="-510"/>
-        <w:rPr>
-          <w:color w:val="000000"/>
-          <w:sz w:val="20"/>
-          <w:szCs w:val="20"/>
-        </w:rPr>
-      </w:pPr>
-      <w:r>
-        <w:rPr>
-          <w:color w:val="000000"/>
-          <w:sz w:val="20"/>
-          <w:szCs w:val="20"/>
-        </w:rPr>
-        <w:t>On vérifie que la figure a récupéré les mêmes coordonnées qu’elle possédait avant son déplacement</w:t>
-      </w:r>
-    </w:p>
-    <w:p>
-      <w:pPr>
-        <w:pStyle w:val="Normal1"/>
-        <w:ind w:left="-510"/>
-        <w:rPr>
-          <w:bCs/>
-          <w:color w:val="000000" w:themeColor="text1"/>
-          <w:sz w:val="20"/>
-          <w:szCs w:val="20"/>
-        </w:rPr>
-      </w:pPr>
-      <w:r>
-        <w:rPr>
-          <w:b/>
-          <w:color w:val="000000"/>
-          <w:sz w:val="20"/>
-          <w:szCs w:val="20"/>
-        </w:rPr>
-        <w:t xml:space="preserve">Test 3_3 : </w:t>
-      </w:r>
-      <w:r>
-        <w:rPr>
-          <w:bCs/>
-          <w:color w:val="000000" w:themeColor="text1"/>
-          <w:sz w:val="20"/>
-          <w:szCs w:val="20"/>
-        </w:rPr>
-        <w:t>UNDO suppression figure</w:t>
-      </w:r>
-    </w:p>
-    <w:p>
-      <w:pPr>
-        <w:pStyle w:val="Normal1"/>
-        <w:ind w:left="-510"/>
-        <w:rPr>
-          <w:color w:val="000000"/>
-          <w:sz w:val="20"/>
-          <w:szCs w:val="20"/>
-        </w:rPr>
-      </w:pPr>
-      <w:r>
-        <w:rPr>
-          <w:color w:val="000000"/>
-          <w:sz w:val="20"/>
-          <w:szCs w:val="20"/>
-        </w:rPr>
-        <w:t xml:space="preserve">On vérifie que la figure fait </w:t>
-      </w:r>
-      <w:proofErr w:type="spellStart"/>
-      <w:r>
-        <w:rPr>
-          <w:color w:val="000000"/>
-          <w:sz w:val="20"/>
-          <w:szCs w:val="20"/>
-        </w:rPr>
-        <w:t>a</w:t>
-      </w:r>
-      <w:proofErr w:type="spellEnd"/>
-      <w:r>
-        <w:rPr>
-          <w:color w:val="000000"/>
-          <w:sz w:val="20"/>
-          <w:szCs w:val="20"/>
-        </w:rPr>
-        <w:t xml:space="preserve"> nouveau partie de la liste des figures présentes dans le container</w:t>
-      </w:r>
-    </w:p>
-    <w:p>
-      <w:pPr>
-        <w:pStyle w:val="Normal1"/>
-        <w:ind w:left="-510"/>
-        <w:rPr>
-          <w:bCs/>
-          <w:color w:val="000000" w:themeColor="text1"/>
-          <w:sz w:val="20"/>
-          <w:szCs w:val="20"/>
-        </w:rPr>
-      </w:pPr>
-      <w:r>
-        <w:rPr>
-          <w:b/>
-          <w:color w:val="000000"/>
-          <w:sz w:val="20"/>
-          <w:szCs w:val="20"/>
-        </w:rPr>
-        <w:t xml:space="preserve">Test 3_4 : </w:t>
-      </w:r>
-      <w:r>
-        <w:rPr>
-          <w:bCs/>
-          <w:color w:val="000000" w:themeColor="text1"/>
-          <w:sz w:val="20"/>
-          <w:szCs w:val="20"/>
-        </w:rPr>
-        <w:t>UNDO CLEAR</w:t>
-      </w:r>
-    </w:p>
-    <w:p>
-      <w:pPr>
-        <w:pStyle w:val="Normal1"/>
-        <w:ind w:left="-510"/>
-        <w:rPr>
-          <w:color w:val="000000"/>
-          <w:sz w:val="20"/>
-          <w:szCs w:val="20"/>
-        </w:rPr>
-      </w:pPr>
-      <w:r>
-        <w:rPr>
-          <w:color w:val="000000"/>
-          <w:sz w:val="20"/>
-          <w:szCs w:val="20"/>
-        </w:rPr>
-        <w:t xml:space="preserve">On vérifie que toutes les figures qui ont été supprimées par le CLEAR font </w:t>
-      </w:r>
-      <w:r>
-        <w:rPr>
-          <w:color w:val="000000"/>
-          <w:sz w:val="20"/>
-          <w:szCs w:val="20"/>
-        </w:rPr>
-        <w:t>à</w:t>
-      </w:r>
-      <w:r>
-        <w:rPr>
-          <w:color w:val="000000"/>
-          <w:sz w:val="20"/>
-          <w:szCs w:val="20"/>
-        </w:rPr>
-        <w:t xml:space="preserve"> nouveau partie de la liste des figures présentes dans le container</w:t>
-      </w:r>
-    </w:p>
-    <w:p>
-      <w:pPr>
-        <w:pStyle w:val="Standard"/>
-        <w:ind w:left="-510"/>
-        <w:rPr>
-          <w:bCs/>
-          <w:color w:val="000000" w:themeColor="text1"/>
-          <w:sz w:val="20"/>
-          <w:szCs w:val="20"/>
-          <w:lang w:val="en-US"/>
-        </w:rPr>
-      </w:pPr>
-      <w:r>
-        <w:rPr>
-          <w:b/>
-          <w:color w:val="000000"/>
-          <w:sz w:val="20"/>
-          <w:szCs w:val="20"/>
-          <w:lang w:val="en-US"/>
-        </w:rPr>
-        <w:t>Test 3_</w:t>
-      </w:r>
-      <w:proofErr w:type="gramStart"/>
-      <w:r>
-        <w:rPr>
-          <w:b/>
-          <w:color w:val="000000"/>
-          <w:sz w:val="20"/>
-          <w:szCs w:val="20"/>
-          <w:lang w:val="en-US"/>
-        </w:rPr>
-        <w:t>5 :</w:t>
-      </w:r>
-      <w:proofErr w:type="gramEnd"/>
-      <w:r>
-        <w:rPr>
-          <w:b/>
-          <w:color w:val="000000"/>
-          <w:sz w:val="20"/>
-          <w:szCs w:val="20"/>
-          <w:lang w:val="en-US"/>
-        </w:rPr>
-        <w:t xml:space="preserve"> </w:t>
-      </w:r>
-      <w:r>
-        <w:rPr>
-          <w:bCs/>
-          <w:color w:val="000000" w:themeColor="text1"/>
-          <w:sz w:val="20"/>
-          <w:szCs w:val="20"/>
-          <w:lang w:val="en-US"/>
-        </w:rPr>
-        <w:t>UNDO LOAD</w:t>
-      </w:r>
-    </w:p>
-    <w:p>
-      <w:pPr>
-        <w:pStyle w:val="Normal1"/>
-        <w:ind w:left="-510"/>
-        <w:rPr>
-          <w:color w:val="000000"/>
-          <w:sz w:val="20"/>
-          <w:szCs w:val="20"/>
-        </w:rPr>
-      </w:pPr>
-      <w:r>
-        <w:rPr>
-          <w:color w:val="000000"/>
-          <w:sz w:val="20"/>
-          <w:szCs w:val="20"/>
-        </w:rPr>
-        <w:t xml:space="preserve">On vérifie que toutes les figures </w:t>
-      </w:r>
-      <w:r>
-        <w:rPr>
-          <w:color w:val="000000"/>
-          <w:sz w:val="20"/>
-          <w:szCs w:val="20"/>
-        </w:rPr>
-        <w:t>introduites dans le container par le LOAD ont disparues</w:t>
-      </w:r>
-    </w:p>
-    <w:p>
-      <w:pPr>
-        <w:pStyle w:val="Standard"/>
-        <w:ind w:left="-510"/>
-        <w:rPr>
-          <w:bCs/>
-          <w:color w:val="000000" w:themeColor="text1"/>
-          <w:sz w:val="20"/>
-          <w:szCs w:val="20"/>
-        </w:rPr>
-      </w:pPr>
-      <w:r>
-        <w:rPr>
-          <w:b/>
-          <w:color w:val="000000"/>
-          <w:sz w:val="20"/>
-          <w:szCs w:val="20"/>
-        </w:rPr>
-        <w:t>Test 3_6</w:t>
-      </w:r>
-      <w:r>
-        <w:rPr>
-          <w:b/>
-          <w:color w:val="000000"/>
-          <w:sz w:val="20"/>
-          <w:szCs w:val="20"/>
-        </w:rPr>
-        <w:t xml:space="preserve"> : </w:t>
-      </w:r>
-      <w:r>
-        <w:rPr>
-          <w:bCs/>
-          <w:color w:val="000000" w:themeColor="text1"/>
-          <w:sz w:val="20"/>
-          <w:szCs w:val="20"/>
-        </w:rPr>
-        <w:t xml:space="preserve">UNDO </w:t>
-      </w:r>
-      <w:r>
-        <w:rPr>
-          <w:bCs/>
-          <w:color w:val="000000" w:themeColor="text1"/>
-          <w:sz w:val="20"/>
-          <w:szCs w:val="20"/>
-        </w:rPr>
-        <w:t>SAVE</w:t>
-      </w:r>
-    </w:p>
-    <w:p>
-      <w:pPr>
-        <w:pStyle w:val="Normal1"/>
-        <w:ind w:left="-510"/>
-        <w:rPr>
-          <w:color w:val="000000"/>
-          <w:sz w:val="20"/>
-          <w:szCs w:val="20"/>
-        </w:rPr>
-      </w:pPr>
-      <w:r>
-        <w:rPr>
-          <w:color w:val="000000"/>
-          <w:sz w:val="20"/>
-          <w:szCs w:val="20"/>
-        </w:rPr>
-        <w:t xml:space="preserve">On vérifie </w:t>
-      </w:r>
-      <w:r>
-        <w:rPr>
-          <w:color w:val="000000"/>
-          <w:sz w:val="20"/>
-          <w:szCs w:val="20"/>
-        </w:rPr>
-        <w:t>que le fichier dans lequel la sauvegarde a été effectuée a disparu</w:t>
-      </w:r>
-    </w:p>
-    <w:p>
-      <w:pPr>
-        <w:pStyle w:val="Normal1"/>
-        <w:ind w:left="-510"/>
-        <w:rPr>
-          <w:bCs/>
-          <w:color w:val="000000" w:themeColor="text1"/>
-          <w:sz w:val="20"/>
-          <w:szCs w:val="20"/>
-        </w:rPr>
-      </w:pPr>
-      <w:r>
-        <w:rPr>
-          <w:b/>
-          <w:color w:val="000000"/>
-          <w:sz w:val="20"/>
-          <w:szCs w:val="20"/>
-        </w:rPr>
-        <w:t>Test 3_7</w:t>
-      </w:r>
-      <w:r>
-        <w:rPr>
-          <w:b/>
-          <w:color w:val="000000"/>
-          <w:sz w:val="20"/>
-          <w:szCs w:val="20"/>
-        </w:rPr>
-        <w:t xml:space="preserve"> : </w:t>
-      </w:r>
-      <w:r>
-        <w:rPr>
-          <w:bCs/>
-          <w:color w:val="000000" w:themeColor="text1"/>
-          <w:sz w:val="20"/>
-          <w:szCs w:val="20"/>
-        </w:rPr>
-        <w:t xml:space="preserve">UNDO </w:t>
-      </w:r>
-      <w:r>
-        <w:rPr>
-          <w:bCs/>
-          <w:color w:val="000000" w:themeColor="text1"/>
-          <w:sz w:val="20"/>
-          <w:szCs w:val="20"/>
-        </w:rPr>
-        <w:t xml:space="preserve">création </w:t>
-      </w:r>
-      <w:r>
-        <w:rPr>
-          <w:bCs/>
-          <w:color w:val="000000" w:themeColor="text1"/>
-          <w:sz w:val="20"/>
-          <w:szCs w:val="20"/>
-        </w:rPr>
-        <w:t>sélection</w:t>
-      </w:r>
-    </w:p>
-    <w:p>
-      <w:pPr>
-        <w:pStyle w:val="Normal1"/>
-        <w:ind w:left="-510"/>
-        <w:rPr>
-          <w:color w:val="000000"/>
-          <w:sz w:val="20"/>
-          <w:szCs w:val="20"/>
-        </w:rPr>
-      </w:pPr>
-      <w:r>
-        <w:rPr>
-          <w:color w:val="000000"/>
-          <w:sz w:val="20"/>
-          <w:szCs w:val="20"/>
-        </w:rPr>
-        <w:t xml:space="preserve">On vérifie </w:t>
-      </w:r>
-      <w:r>
-        <w:rPr>
-          <w:color w:val="000000"/>
-          <w:sz w:val="20"/>
-          <w:szCs w:val="20"/>
-        </w:rPr>
-        <w:t xml:space="preserve">que </w:t>
-      </w:r>
-      <w:proofErr w:type="gramStart"/>
-      <w:r>
-        <w:rPr>
-          <w:color w:val="000000"/>
-          <w:sz w:val="20"/>
-          <w:szCs w:val="20"/>
-        </w:rPr>
-        <w:t>le UNDO</w:t>
-      </w:r>
-      <w:proofErr w:type="gramEnd"/>
-      <w:r>
-        <w:rPr>
-          <w:color w:val="000000"/>
-          <w:sz w:val="20"/>
-          <w:szCs w:val="20"/>
-        </w:rPr>
-        <w:t xml:space="preserve"> s’applique à la commande précédant la création de la sélection car une sélection n’est pas undo-able</w:t>
-      </w:r>
-    </w:p>
-    <w:p>
-      <w:pPr>
-        <w:pStyle w:val="Normal1"/>
-        <w:ind w:left="-510"/>
-        <w:rPr>
-          <w:bCs/>
-          <w:color w:val="000000" w:themeColor="text1"/>
-          <w:sz w:val="20"/>
-          <w:szCs w:val="20"/>
-        </w:rPr>
-      </w:pPr>
-      <w:r>
-        <w:rPr>
-          <w:b/>
-          <w:color w:val="000000"/>
-          <w:sz w:val="20"/>
-          <w:szCs w:val="20"/>
-        </w:rPr>
-        <w:t>Test 3_8</w:t>
-      </w:r>
-      <w:r>
-        <w:rPr>
-          <w:b/>
-          <w:color w:val="000000"/>
-          <w:sz w:val="20"/>
-          <w:szCs w:val="20"/>
-        </w:rPr>
-        <w:t xml:space="preserve"> : </w:t>
-      </w:r>
-      <w:r>
-        <w:rPr>
-          <w:bCs/>
-          <w:color w:val="000000" w:themeColor="text1"/>
-          <w:sz w:val="20"/>
-          <w:szCs w:val="20"/>
-        </w:rPr>
-        <w:t>UNDO suppression figure qui faisait partie d’une sélection</w:t>
-      </w:r>
-    </w:p>
-    <w:p>
-      <w:pPr>
-        <w:pStyle w:val="Normal1"/>
-        <w:ind w:left="-510"/>
-        <w:rPr>
-          <w:color w:val="000000"/>
-          <w:sz w:val="20"/>
-          <w:szCs w:val="20"/>
-        </w:rPr>
-      </w:pPr>
-      <w:r>
-        <w:rPr>
-          <w:color w:val="000000"/>
-          <w:sz w:val="20"/>
-          <w:szCs w:val="20"/>
-        </w:rPr>
-        <w:t xml:space="preserve">On vérifie que </w:t>
-      </w:r>
-      <w:r>
-        <w:rPr>
-          <w:color w:val="000000"/>
-          <w:sz w:val="20"/>
-          <w:szCs w:val="20"/>
-        </w:rPr>
-        <w:t>la figure est bien revenue mais qu’elle ne fait plus partie de la sélection</w:t>
-      </w:r>
-    </w:p>
-    <w:p>
-      <w:pPr>
-        <w:pStyle w:val="Normal1"/>
-        <w:ind w:left="-510"/>
-        <w:rPr>
-          <w:bCs/>
-          <w:color w:val="000000" w:themeColor="text1"/>
-          <w:sz w:val="20"/>
-          <w:szCs w:val="20"/>
-        </w:rPr>
-      </w:pPr>
-      <w:r>
-        <w:rPr>
-          <w:b/>
-          <w:color w:val="000000"/>
-          <w:sz w:val="20"/>
-          <w:szCs w:val="20"/>
-        </w:rPr>
-        <w:t>Test 3_9</w:t>
-      </w:r>
-      <w:r>
-        <w:rPr>
-          <w:b/>
-          <w:color w:val="000000"/>
-          <w:sz w:val="20"/>
-          <w:szCs w:val="20"/>
-        </w:rPr>
-        <w:t xml:space="preserve"> : </w:t>
-      </w:r>
-      <w:r>
-        <w:rPr>
-          <w:bCs/>
-          <w:color w:val="000000" w:themeColor="text1"/>
-          <w:sz w:val="20"/>
-          <w:szCs w:val="20"/>
-        </w:rPr>
-        <w:t>UNDO suivi d’une commande puis d’un REDO</w:t>
-      </w:r>
-    </w:p>
-    <w:p>
-      <w:pPr>
-        <w:pStyle w:val="Normal1"/>
-        <w:ind w:left="-510"/>
-        <w:rPr>
-          <w:color w:val="000000"/>
-          <w:sz w:val="20"/>
-          <w:szCs w:val="20"/>
-        </w:rPr>
-      </w:pPr>
-      <w:r>
-        <w:rPr>
-          <w:color w:val="000000"/>
-          <w:sz w:val="20"/>
-          <w:szCs w:val="20"/>
-        </w:rPr>
-        <w:t xml:space="preserve">On vérifie que </w:t>
-      </w:r>
-      <w:r>
-        <w:rPr>
-          <w:color w:val="000000"/>
-          <w:sz w:val="20"/>
-          <w:szCs w:val="20"/>
-        </w:rPr>
-        <w:t>l’on ne peut pas REDO</w:t>
-      </w:r>
-    </w:p>
-    <w:p>
-      <w:pPr>
-        <w:pStyle w:val="Normal1"/>
-        <w:ind w:left="-510"/>
-        <w:rPr>
-          <w:bCs/>
-          <w:color w:val="000000" w:themeColor="text1"/>
-          <w:sz w:val="20"/>
-          <w:szCs w:val="20"/>
-        </w:rPr>
-      </w:pPr>
-      <w:r>
-        <w:rPr>
-          <w:b/>
-          <w:bCs/>
-          <w:color w:val="000000" w:themeColor="text1"/>
-          <w:sz w:val="20"/>
-          <w:szCs w:val="20"/>
-        </w:rPr>
-        <w:t>Test 3_10</w:t>
-      </w:r>
-      <w:r>
-        <w:rPr>
-          <w:b/>
-          <w:bCs/>
-          <w:color w:val="000000" w:themeColor="text1"/>
-          <w:sz w:val="20"/>
-          <w:szCs w:val="20"/>
-        </w:rPr>
-        <w:t> :</w:t>
-      </w:r>
-      <w:r>
-        <w:rPr>
-          <w:bCs/>
-          <w:color w:val="000000" w:themeColor="text1"/>
-          <w:sz w:val="20"/>
-          <w:szCs w:val="20"/>
-        </w:rPr>
-        <w:t xml:space="preserve"> 21 UNDO</w:t>
-      </w:r>
-    </w:p>
-    <w:p>
-      <w:pPr>
-        <w:pStyle w:val="Normal1"/>
-        <w:ind w:left="-510"/>
-        <w:rPr>
-          <w:bCs/>
-          <w:color w:val="000000" w:themeColor="text1"/>
-          <w:sz w:val="20"/>
-          <w:szCs w:val="20"/>
-        </w:rPr>
-      </w:pPr>
-      <w:r>
-        <w:rPr>
-          <w:bCs/>
-          <w:color w:val="000000" w:themeColor="text1"/>
-          <w:sz w:val="20"/>
-          <w:szCs w:val="20"/>
-        </w:rPr>
-        <w:t xml:space="preserve">On vérifie que l’on ne peut pas faire le 21ème </w:t>
-      </w:r>
-      <w:r>
-        <w:rPr>
-          <w:bCs/>
-          <w:color w:val="000000" w:themeColor="text1"/>
-          <w:sz w:val="20"/>
-          <w:szCs w:val="20"/>
-        </w:rPr>
-        <w:t>UNDO</w:t>
-      </w:r>
-    </w:p>
-    <w:p>
-      <w:pPr>
-        <w:pStyle w:val="Normal1"/>
-        <w:ind w:left="-510"/>
-        <w:rPr>
-          <w:bCs/>
-          <w:color w:val="000000" w:themeColor="text1"/>
-          <w:sz w:val="20"/>
-          <w:szCs w:val="20"/>
-        </w:rPr>
-      </w:pPr>
-    </w:p>
-    <w:p>
-      <w:pPr>
-        <w:pStyle w:val="Normal1"/>
-        <w:ind w:left="-510"/>
-        <w:rPr>
-          <w:bCs/>
-          <w:color w:val="000000" w:themeColor="text1"/>
-          <w:sz w:val="20"/>
-          <w:szCs w:val="20"/>
-        </w:rPr>
-      </w:pPr>
-      <w:r>
-        <w:rPr>
-          <w:b/>
-          <w:color w:val="000000"/>
-          <w:sz w:val="20"/>
-          <w:szCs w:val="20"/>
-        </w:rPr>
-        <w:t xml:space="preserve">Test 4_1 : </w:t>
-      </w:r>
-      <w:r>
-        <w:rPr>
-          <w:bCs/>
-          <w:color w:val="000000" w:themeColor="text1"/>
-          <w:sz w:val="20"/>
-          <w:szCs w:val="20"/>
-        </w:rPr>
-        <w:t>SAVE</w:t>
-      </w:r>
-    </w:p>
-    <w:p>
-      <w:pPr>
-        <w:pStyle w:val="Normal1"/>
-        <w:ind w:left="-510"/>
-        <w:rPr>
-          <w:bCs/>
-          <w:color w:val="000000" w:themeColor="text1"/>
-          <w:sz w:val="20"/>
-          <w:szCs w:val="20"/>
-        </w:rPr>
-      </w:pPr>
-      <w:r>
-        <w:rPr>
-          <w:bCs/>
-          <w:color w:val="000000" w:themeColor="text1"/>
-          <w:sz w:val="20"/>
-          <w:szCs w:val="20"/>
-        </w:rPr>
-        <w:t xml:space="preserve">On vérifie </w:t>
-      </w:r>
-      <w:r>
-        <w:rPr>
-          <w:bCs/>
-          <w:color w:val="000000" w:themeColor="text1"/>
-          <w:sz w:val="20"/>
-          <w:szCs w:val="20"/>
-        </w:rPr>
-        <w:t>qu’un nouveau fichier a été créé et qu’</w:t>
-      </w:r>
-      <w:r>
-        <w:rPr>
-          <w:bCs/>
-          <w:color w:val="000000" w:themeColor="text1"/>
-          <w:sz w:val="20"/>
-          <w:szCs w:val="20"/>
-        </w:rPr>
-        <w:t>il contient les commandes associées aux Graphics présents dans le container</w:t>
-      </w:r>
-    </w:p>
-    <w:p>
-      <w:pPr>
-        <w:pStyle w:val="Standard"/>
-        <w:ind w:left="-510"/>
-        <w:rPr>
-          <w:bCs/>
-          <w:color w:val="000000" w:themeColor="text1"/>
-          <w:sz w:val="20"/>
-          <w:szCs w:val="20"/>
-        </w:rPr>
-      </w:pPr>
-      <w:r>
-        <w:rPr>
-          <w:b/>
-          <w:color w:val="000000"/>
-          <w:sz w:val="20"/>
-          <w:szCs w:val="20"/>
-        </w:rPr>
-        <w:t xml:space="preserve">Test 4_2 : </w:t>
-      </w:r>
-      <w:r>
-        <w:rPr>
-          <w:bCs/>
-          <w:color w:val="000000" w:themeColor="text1"/>
-          <w:sz w:val="20"/>
-          <w:szCs w:val="20"/>
-        </w:rPr>
-        <w:t>LOAD</w:t>
-      </w:r>
-    </w:p>
-    <w:p>
-      <w:pPr>
-        <w:pStyle w:val="Standard"/>
-        <w:ind w:left="-510"/>
-        <w:rPr>
-          <w:bCs/>
-          <w:color w:val="000000" w:themeColor="text1"/>
-          <w:sz w:val="20"/>
-          <w:szCs w:val="20"/>
-        </w:rPr>
-      </w:pPr>
-      <w:r>
-        <w:rPr>
-          <w:bCs/>
-          <w:color w:val="000000" w:themeColor="text1"/>
-          <w:sz w:val="20"/>
-          <w:szCs w:val="20"/>
-        </w:rPr>
-        <w:t>On vérifie que les commandes contenues dans le fichier sont exécutées dans le container</w:t>
-      </w:r>
-    </w:p>
-    <w:p>
-      <w:pPr>
-        <w:pStyle w:val="Standard"/>
-        <w:ind w:left="-510"/>
-        <w:rPr>
-          <w:bCs/>
-          <w:color w:val="000000" w:themeColor="text1"/>
-          <w:sz w:val="20"/>
-          <w:szCs w:val="20"/>
-        </w:rPr>
-      </w:pPr>
-    </w:p>
-    <w:p>
-      <w:pPr>
-        <w:pStyle w:val="Standard"/>
-        <w:ind w:left="-510"/>
-        <w:rPr>
-          <w:bCs/>
-          <w:color w:val="000000" w:themeColor="text1"/>
-          <w:sz w:val="20"/>
-          <w:szCs w:val="20"/>
-        </w:rPr>
-      </w:pPr>
-      <w:r>
-        <w:rPr>
-          <w:b/>
-          <w:bCs/>
-          <w:color w:val="000000" w:themeColor="text1"/>
-          <w:sz w:val="20"/>
-          <w:szCs w:val="20"/>
-        </w:rPr>
-        <w:t>Test 5</w:t>
-      </w:r>
-      <w:r>
-        <w:rPr>
-          <w:b/>
-          <w:bCs/>
-          <w:color w:val="000000" w:themeColor="text1"/>
-          <w:sz w:val="20"/>
-          <w:szCs w:val="20"/>
-        </w:rPr>
-        <w:t>_1 :</w:t>
-      </w:r>
-      <w:r>
-        <w:rPr>
-          <w:bCs/>
-          <w:color w:val="000000" w:themeColor="text1"/>
-          <w:sz w:val="20"/>
-          <w:szCs w:val="20"/>
-        </w:rPr>
-        <w:t xml:space="preserve"> Pas le bon nombre de paramètres</w:t>
-      </w:r>
-    </w:p>
-    <w:p>
-      <w:pPr>
-        <w:pStyle w:val="Standard"/>
-        <w:ind w:left="-510"/>
-        <w:rPr>
-          <w:bCs/>
-          <w:color w:val="000000" w:themeColor="text1"/>
-          <w:sz w:val="20"/>
-          <w:szCs w:val="20"/>
-        </w:rPr>
-      </w:pPr>
-      <w:r>
-        <w:rPr>
-          <w:bCs/>
-          <w:color w:val="000000" w:themeColor="text1"/>
-          <w:sz w:val="20"/>
-          <w:szCs w:val="20"/>
-        </w:rPr>
-        <w:t xml:space="preserve">On </w:t>
-      </w:r>
-      <w:r>
-        <w:rPr>
-          <w:bCs/>
-          <w:color w:val="000000" w:themeColor="text1"/>
-          <w:sz w:val="20"/>
-          <w:szCs w:val="20"/>
-        </w:rPr>
-        <w:t>obtient un message d’erreur et un commentaire explicatif</w:t>
-      </w:r>
-    </w:p>
-    <w:p>
-      <w:pPr>
-        <w:pStyle w:val="Standard"/>
-        <w:ind w:left="-510"/>
-        <w:rPr>
-          <w:bCs/>
-          <w:color w:val="000000" w:themeColor="text1"/>
-          <w:sz w:val="20"/>
-          <w:szCs w:val="20"/>
-        </w:rPr>
-      </w:pPr>
-      <w:r>
-        <w:rPr>
-          <w:b/>
-          <w:bCs/>
-          <w:color w:val="000000" w:themeColor="text1"/>
-          <w:sz w:val="20"/>
-          <w:szCs w:val="20"/>
-        </w:rPr>
-        <w:t>Test 5</w:t>
-      </w:r>
-      <w:r>
-        <w:rPr>
-          <w:b/>
-          <w:bCs/>
-          <w:color w:val="000000" w:themeColor="text1"/>
-          <w:sz w:val="20"/>
-          <w:szCs w:val="20"/>
-        </w:rPr>
-        <w:t>_2 :</w:t>
-      </w:r>
-      <w:r>
-        <w:rPr>
-          <w:bCs/>
-          <w:color w:val="000000" w:themeColor="text1"/>
-          <w:sz w:val="20"/>
-          <w:szCs w:val="20"/>
-        </w:rPr>
-        <w:t xml:space="preserve"> Rayon négatif</w:t>
-      </w:r>
-    </w:p>
-    <w:p>
-      <w:pPr>
-        <w:pStyle w:val="Standard"/>
-        <w:ind w:left="-510"/>
-        <w:rPr>
-          <w:bCs/>
-          <w:color w:val="000000" w:themeColor="text1"/>
-          <w:sz w:val="20"/>
-          <w:szCs w:val="20"/>
-        </w:rPr>
-      </w:pPr>
-      <w:r>
-        <w:rPr>
-          <w:bCs/>
-          <w:color w:val="000000" w:themeColor="text1"/>
-          <w:sz w:val="20"/>
-          <w:szCs w:val="20"/>
-        </w:rPr>
-        <w:t>On obtient un message d’erreur et un commentaire explicatif</w:t>
-      </w:r>
-    </w:p>
-    <w:p>
-      <w:pPr>
-        <w:pStyle w:val="Normal1"/>
-        <w:ind w:left="-510"/>
-        <w:rPr>
-          <w:bCs/>
-          <w:color w:val="000000" w:themeColor="text1"/>
-          <w:sz w:val="20"/>
-          <w:szCs w:val="20"/>
-        </w:rPr>
-      </w:pPr>
-      <w:r>
-        <w:rPr>
-          <w:b/>
-          <w:color w:val="000000"/>
-          <w:sz w:val="20"/>
-          <w:szCs w:val="20"/>
-        </w:rPr>
-        <w:t>Test 5</w:t>
-      </w:r>
-      <w:r>
-        <w:rPr>
-          <w:b/>
-          <w:color w:val="000000"/>
-          <w:sz w:val="20"/>
-          <w:szCs w:val="20"/>
-        </w:rPr>
-        <w:t xml:space="preserve">_3 : </w:t>
-      </w:r>
-      <w:r>
-        <w:rPr>
-          <w:bCs/>
-          <w:color w:val="000000" w:themeColor="text1"/>
-          <w:sz w:val="20"/>
-          <w:szCs w:val="20"/>
-        </w:rPr>
-        <w:t>SAVE avec nom de fichier déjà existant</w:t>
-      </w:r>
-    </w:p>
-    <w:p>
-      <w:pPr>
-        <w:pStyle w:val="Standard"/>
-        <w:ind w:left="-510"/>
-        <w:rPr>
-          <w:bCs/>
-          <w:color w:val="000000" w:themeColor="text1"/>
-          <w:sz w:val="20"/>
-          <w:szCs w:val="20"/>
-        </w:rPr>
-      </w:pPr>
-      <w:r>
-        <w:rPr>
-          <w:bCs/>
-          <w:color w:val="000000" w:themeColor="text1"/>
-          <w:sz w:val="20"/>
-          <w:szCs w:val="20"/>
-        </w:rPr>
-        <w:t>On obtient un message d’erreur et un commentaire explicatif</w:t>
-      </w:r>
-    </w:p>
-    <w:p>
-      <w:pPr>
-        <w:pStyle w:val="Standard"/>
-        <w:ind w:left="-510"/>
-        <w:rPr>
-          <w:bCs/>
-          <w:color w:val="000000" w:themeColor="text1"/>
-          <w:sz w:val="20"/>
-          <w:szCs w:val="20"/>
-        </w:rPr>
-      </w:pPr>
-      <w:r>
-        <w:rPr>
-          <w:b/>
-          <w:color w:val="000000"/>
-          <w:sz w:val="20"/>
-          <w:szCs w:val="20"/>
-        </w:rPr>
-        <w:t>Test 5</w:t>
-      </w:r>
-      <w:r>
-        <w:rPr>
-          <w:b/>
-          <w:color w:val="000000"/>
-          <w:sz w:val="20"/>
-          <w:szCs w:val="20"/>
-        </w:rPr>
-        <w:t xml:space="preserve">_4 : </w:t>
-      </w:r>
-      <w:r>
-        <w:rPr>
-          <w:bCs/>
-          <w:color w:val="000000" w:themeColor="text1"/>
-          <w:sz w:val="20"/>
-          <w:szCs w:val="20"/>
-        </w:rPr>
-        <w:t>LOAD avec un nom de fichier inexistant</w:t>
-      </w:r>
-    </w:p>
-    <w:p>
-      <w:pPr>
-        <w:pStyle w:val="Standard"/>
-        <w:ind w:left="-510"/>
-        <w:rPr>
-          <w:bCs/>
-          <w:color w:val="000000" w:themeColor="text1"/>
-          <w:sz w:val="20"/>
-          <w:szCs w:val="20"/>
-        </w:rPr>
-      </w:pPr>
-      <w:r>
-        <w:rPr>
-          <w:bCs/>
-          <w:color w:val="000000" w:themeColor="text1"/>
-          <w:sz w:val="20"/>
-          <w:szCs w:val="20"/>
-        </w:rPr>
-        <w:t>On obtient un message d’erreur et un commentaire explicatif</w:t>
-      </w:r>
-    </w:p>
-    <w:p>
-      <w:pPr>
-        <w:pStyle w:val="Standard"/>
-        <w:ind w:left="-510"/>
-        <w:rPr>
-          <w:bCs/>
-          <w:color w:val="000000" w:themeColor="text1"/>
-          <w:sz w:val="20"/>
-          <w:szCs w:val="20"/>
-        </w:rPr>
-      </w:pPr>
-      <w:r>
-        <w:rPr>
-          <w:b/>
-          <w:bCs/>
-          <w:color w:val="000000" w:themeColor="text1"/>
-          <w:sz w:val="20"/>
-          <w:szCs w:val="20"/>
-        </w:rPr>
-        <w:t xml:space="preserve">Test </w:t>
-      </w:r>
-      <w:r>
-        <w:rPr>
-          <w:b/>
-          <w:bCs/>
-          <w:color w:val="000000" w:themeColor="text1"/>
-          <w:sz w:val="20"/>
-          <w:szCs w:val="20"/>
-        </w:rPr>
-        <w:t>5</w:t>
-      </w:r>
-      <w:r>
-        <w:rPr>
-          <w:b/>
-          <w:bCs/>
-          <w:color w:val="000000" w:themeColor="text1"/>
-          <w:sz w:val="20"/>
-          <w:szCs w:val="20"/>
-        </w:rPr>
-        <w:t>_5</w:t>
-      </w:r>
-      <w:r>
-        <w:rPr>
-          <w:b/>
-          <w:bCs/>
-          <w:color w:val="000000" w:themeColor="text1"/>
-          <w:sz w:val="20"/>
-          <w:szCs w:val="20"/>
-        </w:rPr>
-        <w:t> :</w:t>
-      </w:r>
-      <w:r>
-        <w:rPr>
-          <w:bCs/>
-          <w:color w:val="000000" w:themeColor="text1"/>
-          <w:sz w:val="20"/>
-          <w:szCs w:val="20"/>
-        </w:rPr>
-        <w:t xml:space="preserve"> Nom déjà pris</w:t>
-      </w:r>
-    </w:p>
-    <w:p>
-      <w:pPr>
-        <w:pStyle w:val="Standard"/>
-        <w:ind w:left="-510"/>
-        <w:rPr>
-          <w:bCs/>
-          <w:color w:val="000000" w:themeColor="text1"/>
-          <w:sz w:val="20"/>
-          <w:szCs w:val="20"/>
-        </w:rPr>
-      </w:pPr>
-      <w:r>
-        <w:rPr>
-          <w:bCs/>
-          <w:color w:val="000000" w:themeColor="text1"/>
-          <w:sz w:val="20"/>
-          <w:szCs w:val="20"/>
-        </w:rPr>
-        <w:t>On obtient un message d’erreur et un commentaire explicatif</w:t>
-      </w:r>
-    </w:p>
-    <w:p>
-      <w:pPr>
-        <w:pStyle w:val="Standard"/>
-        <w:ind w:left="-510"/>
-        <w:rPr>
-          <w:bCs/>
-          <w:color w:val="000000" w:themeColor="text1"/>
-          <w:sz w:val="20"/>
-          <w:szCs w:val="20"/>
-        </w:rPr>
-      </w:pPr>
-      <w:r>
-        <w:rPr>
-          <w:b/>
-          <w:bCs/>
-          <w:color w:val="000000" w:themeColor="text1"/>
-          <w:sz w:val="20"/>
-          <w:szCs w:val="20"/>
-        </w:rPr>
-        <w:t>Test 5</w:t>
-      </w:r>
-      <w:r>
-        <w:rPr>
-          <w:b/>
-          <w:bCs/>
-          <w:color w:val="000000" w:themeColor="text1"/>
-          <w:sz w:val="20"/>
-          <w:szCs w:val="20"/>
-        </w:rPr>
-        <w:t>_6</w:t>
-      </w:r>
-      <w:r>
-        <w:rPr>
-          <w:b/>
-          <w:bCs/>
-          <w:color w:val="000000" w:themeColor="text1"/>
-          <w:sz w:val="20"/>
-          <w:szCs w:val="20"/>
-        </w:rPr>
-        <w:t> :</w:t>
-      </w:r>
-      <w:r>
-        <w:rPr>
-          <w:bCs/>
-          <w:color w:val="000000" w:themeColor="text1"/>
-          <w:sz w:val="20"/>
-          <w:szCs w:val="20"/>
-        </w:rPr>
-        <w:t xml:space="preserve"> DELETE dont un des nom</w:t>
-      </w:r>
-      <w:r>
-        <w:rPr>
-          <w:bCs/>
-          <w:color w:val="000000" w:themeColor="text1"/>
-          <w:sz w:val="20"/>
-          <w:szCs w:val="20"/>
-        </w:rPr>
-        <w:t>s</w:t>
-      </w:r>
-      <w:r>
-        <w:rPr>
-          <w:bCs/>
-          <w:color w:val="000000" w:themeColor="text1"/>
-          <w:sz w:val="20"/>
-          <w:szCs w:val="20"/>
-        </w:rPr>
-        <w:t xml:space="preserve"> n’existe pas</w:t>
-      </w:r>
-    </w:p>
-    <w:p>
-      <w:pPr>
-        <w:pStyle w:val="Standard"/>
-        <w:ind w:left="-510"/>
-        <w:rPr>
-          <w:bCs/>
-          <w:color w:val="000000" w:themeColor="text1"/>
-          <w:sz w:val="20"/>
-          <w:szCs w:val="20"/>
-        </w:rPr>
-      </w:pPr>
-      <w:r>
-        <w:rPr>
-          <w:bCs/>
-          <w:color w:val="000000" w:themeColor="text1"/>
-          <w:sz w:val="20"/>
-          <w:szCs w:val="20"/>
-        </w:rPr>
-        <w:t xml:space="preserve">On vérifie qu’aucun des noms valides de la commande n’a été supprimé. </w:t>
-      </w:r>
-      <w:r>
-        <w:rPr>
-          <w:bCs/>
-          <w:color w:val="000000" w:themeColor="text1"/>
-          <w:sz w:val="20"/>
-          <w:szCs w:val="20"/>
-        </w:rPr>
-        <w:t>On obtient un message d’erreur et un commentaire explicatif</w:t>
-      </w:r>
-    </w:p>
-    <w:p>
-      <w:pPr>
-        <w:pStyle w:val="Standard"/>
-        <w:ind w:left="-510"/>
-        <w:rPr>
-          <w:bCs/>
-          <w:color w:val="000000" w:themeColor="text1"/>
-          <w:sz w:val="20"/>
-          <w:szCs w:val="20"/>
-        </w:rPr>
-      </w:pPr>
-    </w:p>
-    <w:p>
-      <w:pPr>
-        <w:pStyle w:val="Standard"/>
-        <w:ind w:left="-510"/>
-        <w:rPr>
-          <w:bCs/>
-          <w:color w:val="000000" w:themeColor="text1"/>
-          <w:sz w:val="20"/>
-          <w:szCs w:val="20"/>
-        </w:rPr>
-      </w:pPr>
-      <w:r>
-        <w:rPr>
-          <w:bCs/>
-          <w:color w:val="000000" w:themeColor="text1"/>
-          <w:sz w:val="20"/>
-          <w:szCs w:val="20"/>
-        </w:rPr>
-        <w:t xml:space="preserve">Faire un tests </w:t>
-      </w:r>
-      <w:proofErr w:type="gramStart"/>
-      <w:r>
-        <w:rPr>
-          <w:bCs/>
-          <w:color w:val="000000" w:themeColor="text1"/>
-          <w:sz w:val="20"/>
-          <w:szCs w:val="20"/>
-        </w:rPr>
-        <w:t>corner</w:t>
-      </w:r>
-      <w:proofErr w:type="gramEnd"/>
-      <w:r>
-        <w:rPr>
-          <w:bCs/>
-          <w:color w:val="000000" w:themeColor="text1"/>
-          <w:sz w:val="20"/>
-          <w:szCs w:val="20"/>
-        </w:rPr>
-        <w:t xml:space="preserve"> rectangle + 21 REDO</w:t>
       </w:r>
       <w:bookmarkStart w:id="0" w:name="_GoBack"/>
       <w:bookmarkEnd w:id="0"/>
+      <w:r>
+        <w:rPr>
+          <w:b/>
+          <w:color w:val="000000"/>
+          <w:sz w:val="20"/>
+          <w:szCs w:val="20"/>
+        </w:rPr>
+        <w:t xml:space="preserve"> : </w:t>
+      </w:r>
+      <w:r>
+        <w:rPr>
+          <w:bCs/>
+          <w:color w:val="000000"/>
+          <w:sz w:val="20"/>
+          <w:szCs w:val="20"/>
+        </w:rPr>
+        <w:t>Déplacement  d’une figure contenue dans une sélection</w:t>
+      </w:r>
+      <w:r>
+        <w:rPr>
+          <w:bCs/>
+          <w:color w:val="000000"/>
+          <w:sz w:val="20"/>
+          <w:szCs w:val="20"/>
+        </w:rPr>
+        <w:t xml:space="preserve"> qui vient à dépasser les limites de la sélection</w:t>
+      </w:r>
+    </w:p>
+    <w:p>
+      <w:pPr>
+        <w:pStyle w:val="Normal1"/>
+        <w:ind w:left="-510"/>
+        <w:rPr>
+          <w:color w:val="000000"/>
+          <w:sz w:val="20"/>
+          <w:szCs w:val="20"/>
+        </w:rPr>
+      </w:pPr>
+      <w:r>
+        <w:rPr>
+          <w:color w:val="000000"/>
+          <w:sz w:val="20"/>
+          <w:szCs w:val="20"/>
+        </w:rPr>
+        <w:t>On vérifie que les coordonnées de la figure sont correctes, que seule cette figure s’est déplacée et qu’elle est toujours présente dans la sélection</w:t>
+      </w:r>
+    </w:p>
+    <w:p>
+      <w:pPr>
+        <w:pStyle w:val="Normal1"/>
+        <w:ind w:left="-510"/>
+        <w:rPr>
+          <w:bCs/>
+          <w:color w:val="000000"/>
+          <w:sz w:val="20"/>
+          <w:szCs w:val="20"/>
+        </w:rPr>
+      </w:pPr>
+    </w:p>
+    <w:p>
+      <w:pPr>
+        <w:pStyle w:val="Normal1"/>
+        <w:ind w:left="-510"/>
+        <w:rPr>
+          <w:bCs/>
+          <w:color w:val="000000"/>
+          <w:sz w:val="20"/>
+          <w:szCs w:val="20"/>
+        </w:rPr>
+      </w:pPr>
+      <w:r>
+        <w:rPr>
+          <w:b/>
+          <w:color w:val="000000"/>
+          <w:sz w:val="20"/>
+          <w:szCs w:val="20"/>
+        </w:rPr>
+        <w:t xml:space="preserve">Test 2_1 : </w:t>
+      </w:r>
+      <w:r>
+        <w:rPr>
+          <w:bCs/>
+          <w:color w:val="000000"/>
+          <w:sz w:val="20"/>
+          <w:szCs w:val="20"/>
+        </w:rPr>
+        <w:t>Suppression figure</w:t>
+      </w:r>
+    </w:p>
+    <w:p>
+      <w:pPr>
+        <w:pStyle w:val="Normal1"/>
+        <w:ind w:left="-510"/>
+        <w:rPr>
+          <w:color w:val="000000"/>
+          <w:sz w:val="20"/>
+          <w:szCs w:val="20"/>
+        </w:rPr>
+      </w:pPr>
+      <w:r>
+        <w:rPr>
+          <w:color w:val="000000"/>
+          <w:sz w:val="20"/>
+          <w:szCs w:val="20"/>
+        </w:rPr>
+        <w:t>On vérifie que la figure passée en paramètre ne fait plus partie de la liste des figures présentes dans le container</w:t>
+      </w:r>
+    </w:p>
+    <w:p>
+      <w:pPr>
+        <w:pStyle w:val="Normal1"/>
+        <w:ind w:left="-510"/>
+        <w:rPr>
+          <w:bCs/>
+          <w:color w:val="000000"/>
+          <w:sz w:val="20"/>
+          <w:szCs w:val="20"/>
+        </w:rPr>
+      </w:pPr>
+      <w:r>
+        <w:rPr>
+          <w:b/>
+          <w:color w:val="000000"/>
+          <w:sz w:val="20"/>
+          <w:szCs w:val="20"/>
+        </w:rPr>
+        <w:t xml:space="preserve">Test 2_2 : </w:t>
+      </w:r>
+      <w:r>
+        <w:rPr>
+          <w:bCs/>
+          <w:color w:val="000000"/>
+          <w:sz w:val="20"/>
+          <w:szCs w:val="20"/>
+        </w:rPr>
+        <w:t>Suppression plusieurs figures</w:t>
+      </w:r>
+    </w:p>
+    <w:p>
+      <w:pPr>
+        <w:pStyle w:val="Normal1"/>
+        <w:ind w:left="-510"/>
+        <w:rPr>
+          <w:color w:val="000000"/>
+          <w:sz w:val="20"/>
+          <w:szCs w:val="20"/>
+        </w:rPr>
+      </w:pPr>
+      <w:r>
+        <w:rPr>
+          <w:color w:val="000000"/>
+          <w:sz w:val="20"/>
+          <w:szCs w:val="20"/>
+        </w:rPr>
+        <w:t>On vérifie que les figures passées en paramètre ne font plus partie de la liste des figures présentes dans le container</w:t>
+      </w:r>
+    </w:p>
+    <w:p>
+      <w:pPr>
+        <w:pStyle w:val="Normal1"/>
+        <w:ind w:left="-510"/>
+        <w:rPr>
+          <w:bCs/>
+          <w:color w:val="000000"/>
+          <w:sz w:val="20"/>
+          <w:szCs w:val="20"/>
+        </w:rPr>
+      </w:pPr>
+      <w:r>
+        <w:rPr>
+          <w:b/>
+          <w:color w:val="000000"/>
+          <w:sz w:val="20"/>
+          <w:szCs w:val="20"/>
+        </w:rPr>
+        <w:t xml:space="preserve">Test 2_3 : </w:t>
+      </w:r>
+      <w:r>
+        <w:rPr>
+          <w:bCs/>
+          <w:color w:val="000000"/>
+          <w:sz w:val="20"/>
+          <w:szCs w:val="20"/>
+        </w:rPr>
+        <w:t>Suppression sélection</w:t>
+      </w:r>
+    </w:p>
+    <w:p>
+      <w:pPr>
+        <w:pStyle w:val="Normal1"/>
+        <w:ind w:left="-510"/>
+        <w:rPr>
+          <w:color w:val="000000"/>
+          <w:sz w:val="20"/>
+          <w:szCs w:val="20"/>
+        </w:rPr>
+      </w:pPr>
+      <w:r>
+        <w:rPr>
+          <w:color w:val="000000"/>
+          <w:sz w:val="20"/>
+          <w:szCs w:val="20"/>
+        </w:rPr>
+        <w:t>On vérifie que les figures présentes dans la sélection passée en paramètre ne font plus partie de la liste des figures présentes dans le container</w:t>
+      </w:r>
+    </w:p>
+    <w:p>
+      <w:pPr>
+        <w:pStyle w:val="Normal1"/>
+        <w:ind w:left="-510"/>
+        <w:rPr>
+          <w:bCs/>
+          <w:color w:val="000000"/>
+          <w:sz w:val="20"/>
+          <w:szCs w:val="20"/>
+        </w:rPr>
+      </w:pPr>
+      <w:r>
+        <w:rPr>
+          <w:b/>
+          <w:color w:val="000000"/>
+          <w:sz w:val="20"/>
+          <w:szCs w:val="20"/>
+        </w:rPr>
+        <w:t xml:space="preserve">Test 2_4: </w:t>
+      </w:r>
+      <w:r>
+        <w:rPr>
+          <w:bCs/>
+          <w:color w:val="000000"/>
+          <w:sz w:val="20"/>
+          <w:szCs w:val="20"/>
+        </w:rPr>
+        <w:t>Suppression figure faisant partie d’une sélection</w:t>
+      </w:r>
+    </w:p>
+    <w:p>
+      <w:pPr>
+        <w:pStyle w:val="Normal1"/>
+        <w:ind w:left="-510"/>
+        <w:rPr>
+          <w:color w:val="000000"/>
+          <w:sz w:val="20"/>
+          <w:szCs w:val="20"/>
+        </w:rPr>
+      </w:pPr>
+      <w:r>
+        <w:rPr>
+          <w:color w:val="000000"/>
+          <w:sz w:val="20"/>
+          <w:szCs w:val="20"/>
+        </w:rPr>
+        <w:t>On vérifie que la figure passée en paramètre ne fait plus partie de la liste des figures présentes dans le container mais que la sélection existe toujours</w:t>
+      </w:r>
+    </w:p>
+    <w:p>
+      <w:pPr>
+        <w:pStyle w:val="Normal1"/>
+        <w:ind w:left="-510"/>
+        <w:rPr>
+          <w:bCs/>
+          <w:color w:val="000000"/>
+          <w:sz w:val="20"/>
+          <w:szCs w:val="20"/>
+        </w:rPr>
+      </w:pPr>
+      <w:r>
+        <w:rPr>
+          <w:b/>
+          <w:color w:val="000000"/>
+          <w:sz w:val="20"/>
+          <w:szCs w:val="20"/>
+        </w:rPr>
+        <w:t xml:space="preserve">Test 2_5 : </w:t>
+      </w:r>
+      <w:r>
+        <w:rPr>
+          <w:bCs/>
+          <w:color w:val="000000"/>
+          <w:sz w:val="20"/>
+          <w:szCs w:val="20"/>
+        </w:rPr>
+        <w:t>Suppression d’une sélection suivie de la suppression d’une figure qui faisait partie de cette sélection dans la même commande ?</w:t>
+      </w:r>
+    </w:p>
+    <w:p>
+      <w:pPr>
+        <w:pStyle w:val="Normal1"/>
+        <w:ind w:left="-510"/>
+        <w:rPr>
+          <w:color w:val="000000"/>
+          <w:sz w:val="20"/>
+          <w:szCs w:val="20"/>
+        </w:rPr>
+      </w:pPr>
+      <w:r>
+        <w:rPr>
+          <w:color w:val="000000"/>
+          <w:sz w:val="20"/>
+          <w:szCs w:val="20"/>
+        </w:rPr>
+        <w:t>On vérifie que toutes les figures présentes dans la sélection ont été retirées de la liste des figures présentes dans le container comme si la sélection seule avait été supprimée</w:t>
+      </w:r>
+    </w:p>
+    <w:p>
+      <w:pPr>
+        <w:pStyle w:val="Normal1"/>
+        <w:ind w:left="-510"/>
+        <w:rPr>
+          <w:color w:val="000000"/>
+          <w:sz w:val="20"/>
+          <w:szCs w:val="20"/>
+        </w:rPr>
+      </w:pPr>
+    </w:p>
+    <w:p>
+      <w:pPr>
+        <w:pStyle w:val="Normal1"/>
+        <w:ind w:left="-510"/>
+        <w:rPr>
+          <w:bCs/>
+          <w:color w:val="000000"/>
+          <w:sz w:val="20"/>
+          <w:szCs w:val="20"/>
+        </w:rPr>
+      </w:pPr>
+      <w:r>
+        <w:rPr>
+          <w:b/>
+          <w:color w:val="000000"/>
+          <w:sz w:val="20"/>
+          <w:szCs w:val="20"/>
+        </w:rPr>
+        <w:t xml:space="preserve">Test 3_1 : </w:t>
+      </w:r>
+      <w:r>
+        <w:rPr>
+          <w:bCs/>
+          <w:color w:val="000000"/>
+          <w:sz w:val="20"/>
+          <w:szCs w:val="20"/>
+        </w:rPr>
+        <w:t>UNDO création figure</w:t>
+      </w:r>
+    </w:p>
+    <w:p>
+      <w:pPr>
+        <w:pStyle w:val="Normal1"/>
+        <w:ind w:left="-510"/>
+        <w:rPr>
+          <w:color w:val="000000"/>
+          <w:sz w:val="20"/>
+          <w:szCs w:val="20"/>
+        </w:rPr>
+      </w:pPr>
+      <w:r>
+        <w:rPr>
+          <w:color w:val="000000"/>
+          <w:sz w:val="20"/>
+          <w:szCs w:val="20"/>
+        </w:rPr>
+        <w:t>On vérifie que la figure créée précédemment ne fait plus partie de la liste des figures présentes dans le container</w:t>
+      </w:r>
+    </w:p>
+    <w:p>
+      <w:pPr>
+        <w:pStyle w:val="Normal1"/>
+        <w:ind w:left="-510"/>
+        <w:rPr>
+          <w:bCs/>
+          <w:color w:val="000000" w:themeColor="text1"/>
+          <w:sz w:val="20"/>
+          <w:szCs w:val="20"/>
+        </w:rPr>
+      </w:pPr>
+      <w:r>
+        <w:rPr>
+          <w:b/>
+          <w:color w:val="000000"/>
+          <w:sz w:val="20"/>
+          <w:szCs w:val="20"/>
+        </w:rPr>
+        <w:t xml:space="preserve">Test 3_2 : </w:t>
+      </w:r>
+      <w:r>
+        <w:rPr>
+          <w:bCs/>
+          <w:color w:val="000000" w:themeColor="text1"/>
+          <w:sz w:val="20"/>
+          <w:szCs w:val="20"/>
+        </w:rPr>
+        <w:t>UNDO déplacement figure</w:t>
+      </w:r>
+    </w:p>
+    <w:p>
+      <w:pPr>
+        <w:pStyle w:val="Normal1"/>
+        <w:ind w:left="-510"/>
+        <w:rPr>
+          <w:color w:val="000000"/>
+          <w:sz w:val="20"/>
+          <w:szCs w:val="20"/>
+        </w:rPr>
+      </w:pPr>
+      <w:r>
+        <w:rPr>
+          <w:color w:val="000000"/>
+          <w:sz w:val="20"/>
+          <w:szCs w:val="20"/>
+        </w:rPr>
+        <w:t>On vérifie que la figure a récupéré les mêmes coordonnées qu’elle possédait avant son déplacement</w:t>
+      </w:r>
+    </w:p>
+    <w:p>
+      <w:pPr>
+        <w:pStyle w:val="Normal1"/>
+        <w:ind w:left="-510"/>
+        <w:rPr>
+          <w:bCs/>
+          <w:color w:val="000000" w:themeColor="text1"/>
+          <w:sz w:val="20"/>
+          <w:szCs w:val="20"/>
+        </w:rPr>
+      </w:pPr>
+      <w:r>
+        <w:rPr>
+          <w:b/>
+          <w:color w:val="000000"/>
+          <w:sz w:val="20"/>
+          <w:szCs w:val="20"/>
+        </w:rPr>
+        <w:t xml:space="preserve">Test 3_3 : </w:t>
+      </w:r>
+      <w:r>
+        <w:rPr>
+          <w:bCs/>
+          <w:color w:val="000000" w:themeColor="text1"/>
+          <w:sz w:val="20"/>
+          <w:szCs w:val="20"/>
+        </w:rPr>
+        <w:t>UNDO suppression figure</w:t>
+      </w:r>
+    </w:p>
+    <w:p>
+      <w:pPr>
+        <w:pStyle w:val="Normal1"/>
+        <w:ind w:left="-510"/>
+        <w:rPr>
+          <w:color w:val="000000"/>
+          <w:sz w:val="20"/>
+          <w:szCs w:val="20"/>
+        </w:rPr>
+      </w:pPr>
+      <w:r>
+        <w:rPr>
+          <w:color w:val="000000"/>
+          <w:sz w:val="20"/>
+          <w:szCs w:val="20"/>
+        </w:rPr>
+        <w:t xml:space="preserve">On vérifie que la figure fait </w:t>
+      </w:r>
+      <w:proofErr w:type="spellStart"/>
+      <w:r>
+        <w:rPr>
+          <w:color w:val="000000"/>
+          <w:sz w:val="20"/>
+          <w:szCs w:val="20"/>
+        </w:rPr>
+        <w:t>a</w:t>
+      </w:r>
+      <w:proofErr w:type="spellEnd"/>
+      <w:r>
+        <w:rPr>
+          <w:color w:val="000000"/>
+          <w:sz w:val="20"/>
+          <w:szCs w:val="20"/>
+        </w:rPr>
+        <w:t xml:space="preserve"> nouveau partie de la liste des figures présentes dans le container</w:t>
+      </w:r>
+    </w:p>
+    <w:p>
+      <w:pPr>
+        <w:pStyle w:val="Normal1"/>
+        <w:ind w:left="-510"/>
+        <w:rPr>
+          <w:bCs/>
+          <w:color w:val="000000" w:themeColor="text1"/>
+          <w:sz w:val="20"/>
+          <w:szCs w:val="20"/>
+        </w:rPr>
+      </w:pPr>
+      <w:r>
+        <w:rPr>
+          <w:b/>
+          <w:color w:val="000000"/>
+          <w:sz w:val="20"/>
+          <w:szCs w:val="20"/>
+        </w:rPr>
+        <w:lastRenderedPageBreak/>
+        <w:t xml:space="preserve">Test 3_4 : </w:t>
+      </w:r>
+      <w:r>
+        <w:rPr>
+          <w:bCs/>
+          <w:color w:val="000000" w:themeColor="text1"/>
+          <w:sz w:val="20"/>
+          <w:szCs w:val="20"/>
+        </w:rPr>
+        <w:t>UNDO CLEAR</w:t>
+      </w:r>
+    </w:p>
+    <w:p>
+      <w:pPr>
+        <w:pStyle w:val="Normal1"/>
+        <w:ind w:left="-510"/>
+        <w:rPr>
+          <w:color w:val="000000"/>
+          <w:sz w:val="20"/>
+          <w:szCs w:val="20"/>
+        </w:rPr>
+      </w:pPr>
+      <w:r>
+        <w:rPr>
+          <w:color w:val="000000"/>
+          <w:sz w:val="20"/>
+          <w:szCs w:val="20"/>
+        </w:rPr>
+        <w:t xml:space="preserve">On vérifie que toutes les figures qui ont été supprimées par le CLEAR font </w:t>
+      </w:r>
+      <w:r>
+        <w:rPr>
+          <w:color w:val="000000"/>
+          <w:sz w:val="20"/>
+          <w:szCs w:val="20"/>
+        </w:rPr>
+        <w:t>à</w:t>
+      </w:r>
+      <w:r>
+        <w:rPr>
+          <w:color w:val="000000"/>
+          <w:sz w:val="20"/>
+          <w:szCs w:val="20"/>
+        </w:rPr>
+        <w:t xml:space="preserve"> nouveau partie de la liste des figures présentes dans le container</w:t>
+      </w:r>
+    </w:p>
+    <w:p>
+      <w:pPr>
+        <w:pStyle w:val="Standard"/>
+        <w:ind w:left="-510"/>
+        <w:rPr>
+          <w:bCs/>
+          <w:color w:val="000000" w:themeColor="text1"/>
+          <w:sz w:val="20"/>
+          <w:szCs w:val="20"/>
+        </w:rPr>
+      </w:pPr>
+      <w:r>
+        <w:rPr>
+          <w:b/>
+          <w:color w:val="000000"/>
+          <w:sz w:val="20"/>
+          <w:szCs w:val="20"/>
+        </w:rPr>
+        <w:t xml:space="preserve">Test 3_5 : </w:t>
+      </w:r>
+      <w:r>
+        <w:rPr>
+          <w:bCs/>
+          <w:color w:val="000000" w:themeColor="text1"/>
+          <w:sz w:val="20"/>
+          <w:szCs w:val="20"/>
+        </w:rPr>
+        <w:t>UNDO LOAD</w:t>
+      </w:r>
+    </w:p>
+    <w:p>
+      <w:pPr>
+        <w:pStyle w:val="Normal1"/>
+        <w:ind w:left="-510"/>
+        <w:rPr>
+          <w:color w:val="000000"/>
+          <w:sz w:val="20"/>
+          <w:szCs w:val="20"/>
+        </w:rPr>
+      </w:pPr>
+      <w:r>
+        <w:rPr>
+          <w:color w:val="000000"/>
+          <w:sz w:val="20"/>
+          <w:szCs w:val="20"/>
+        </w:rPr>
+        <w:t>On vérifie que toutes les figures introduites dans le container par le LOAD ont disparues</w:t>
+      </w:r>
+    </w:p>
+    <w:p>
+      <w:pPr>
+        <w:pStyle w:val="Normal1"/>
+        <w:ind w:left="-510"/>
+        <w:rPr>
+          <w:bCs/>
+          <w:color w:val="000000" w:themeColor="text1"/>
+          <w:sz w:val="20"/>
+          <w:szCs w:val="20"/>
+        </w:rPr>
+      </w:pPr>
+      <w:r>
+        <w:rPr>
+          <w:b/>
+          <w:color w:val="000000"/>
+          <w:sz w:val="20"/>
+          <w:szCs w:val="20"/>
+        </w:rPr>
+        <w:t>Test 3_6</w:t>
+      </w:r>
+      <w:r>
+        <w:rPr>
+          <w:b/>
+          <w:color w:val="000000"/>
+          <w:sz w:val="20"/>
+          <w:szCs w:val="20"/>
+        </w:rPr>
+        <w:t xml:space="preserve"> : </w:t>
+      </w:r>
+      <w:r>
+        <w:rPr>
+          <w:bCs/>
+          <w:color w:val="000000" w:themeColor="text1"/>
+          <w:sz w:val="20"/>
+          <w:szCs w:val="20"/>
+        </w:rPr>
+        <w:t xml:space="preserve">UNDO </w:t>
+      </w:r>
+      <w:r>
+        <w:rPr>
+          <w:bCs/>
+          <w:color w:val="000000" w:themeColor="text1"/>
+          <w:sz w:val="20"/>
+          <w:szCs w:val="20"/>
+        </w:rPr>
+        <w:t xml:space="preserve">création </w:t>
+      </w:r>
+      <w:r>
+        <w:rPr>
+          <w:bCs/>
+          <w:color w:val="000000" w:themeColor="text1"/>
+          <w:sz w:val="20"/>
+          <w:szCs w:val="20"/>
+        </w:rPr>
+        <w:t>sélection</w:t>
+      </w:r>
+    </w:p>
+    <w:p>
+      <w:pPr>
+        <w:pStyle w:val="Normal1"/>
+        <w:ind w:left="-510"/>
+        <w:rPr>
+          <w:color w:val="000000"/>
+          <w:sz w:val="20"/>
+          <w:szCs w:val="20"/>
+        </w:rPr>
+      </w:pPr>
+      <w:r>
+        <w:rPr>
+          <w:color w:val="000000"/>
+          <w:sz w:val="20"/>
+          <w:szCs w:val="20"/>
+        </w:rPr>
+        <w:t xml:space="preserve">On vérifie que </w:t>
+      </w:r>
+      <w:proofErr w:type="gramStart"/>
+      <w:r>
+        <w:rPr>
+          <w:color w:val="000000"/>
+          <w:sz w:val="20"/>
+          <w:szCs w:val="20"/>
+        </w:rPr>
+        <w:t>le UNDO</w:t>
+      </w:r>
+      <w:proofErr w:type="gramEnd"/>
+      <w:r>
+        <w:rPr>
+          <w:color w:val="000000"/>
+          <w:sz w:val="20"/>
+          <w:szCs w:val="20"/>
+        </w:rPr>
+        <w:t xml:space="preserve"> s’applique à la commande précédant la création de la sélection car une sélection n’est pas undo-able</w:t>
+      </w:r>
+    </w:p>
+    <w:p>
+      <w:pPr>
+        <w:pStyle w:val="Normal1"/>
+        <w:ind w:left="-510"/>
+        <w:rPr>
+          <w:bCs/>
+          <w:color w:val="000000" w:themeColor="text1"/>
+          <w:sz w:val="20"/>
+          <w:szCs w:val="20"/>
+        </w:rPr>
+      </w:pPr>
+      <w:r>
+        <w:rPr>
+          <w:b/>
+          <w:color w:val="000000"/>
+          <w:sz w:val="20"/>
+          <w:szCs w:val="20"/>
+        </w:rPr>
+        <w:t>Test 3_7</w:t>
+      </w:r>
+      <w:r>
+        <w:rPr>
+          <w:b/>
+          <w:color w:val="000000"/>
+          <w:sz w:val="20"/>
+          <w:szCs w:val="20"/>
+        </w:rPr>
+        <w:t xml:space="preserve"> : </w:t>
+      </w:r>
+      <w:r>
+        <w:rPr>
+          <w:bCs/>
+          <w:color w:val="000000" w:themeColor="text1"/>
+          <w:sz w:val="20"/>
+          <w:szCs w:val="20"/>
+        </w:rPr>
+        <w:t>UNDO suppression figure qui faisait partie d’une sélection</w:t>
+      </w:r>
+    </w:p>
+    <w:p>
+      <w:pPr>
+        <w:pStyle w:val="Normal1"/>
+        <w:ind w:left="-510"/>
+        <w:rPr>
+          <w:color w:val="000000"/>
+          <w:sz w:val="20"/>
+          <w:szCs w:val="20"/>
+        </w:rPr>
+      </w:pPr>
+      <w:r>
+        <w:rPr>
+          <w:color w:val="000000"/>
+          <w:sz w:val="20"/>
+          <w:szCs w:val="20"/>
+        </w:rPr>
+        <w:t>On vérifie que la figure est bien revenue mais qu’elle ne fait plus partie de la sélection</w:t>
+      </w:r>
+    </w:p>
+    <w:p>
+      <w:pPr>
+        <w:pStyle w:val="Normal1"/>
+        <w:ind w:left="-510"/>
+        <w:rPr>
+          <w:bCs/>
+          <w:color w:val="000000" w:themeColor="text1"/>
+          <w:sz w:val="20"/>
+          <w:szCs w:val="20"/>
+        </w:rPr>
+      </w:pPr>
+      <w:r>
+        <w:rPr>
+          <w:b/>
+          <w:color w:val="000000"/>
+          <w:sz w:val="20"/>
+          <w:szCs w:val="20"/>
+        </w:rPr>
+        <w:t>Test 3_</w:t>
+      </w:r>
+      <w:r>
+        <w:rPr>
+          <w:b/>
+          <w:color w:val="000000"/>
+          <w:sz w:val="20"/>
+          <w:szCs w:val="20"/>
+        </w:rPr>
+        <w:t>8</w:t>
+      </w:r>
+      <w:r>
+        <w:rPr>
+          <w:b/>
+          <w:color w:val="000000"/>
+          <w:sz w:val="20"/>
+          <w:szCs w:val="20"/>
+        </w:rPr>
+        <w:t xml:space="preserve"> : </w:t>
+      </w:r>
+      <w:r>
+        <w:rPr>
+          <w:bCs/>
+          <w:color w:val="000000" w:themeColor="text1"/>
+          <w:sz w:val="20"/>
+          <w:szCs w:val="20"/>
+        </w:rPr>
+        <w:t>UNDO suivi d’une commande puis d’un REDO</w:t>
+      </w:r>
+    </w:p>
+    <w:p>
+      <w:pPr>
+        <w:pStyle w:val="Normal1"/>
+        <w:ind w:left="-510"/>
+        <w:rPr>
+          <w:color w:val="000000"/>
+          <w:sz w:val="20"/>
+          <w:szCs w:val="20"/>
+        </w:rPr>
+      </w:pPr>
+      <w:r>
+        <w:rPr>
+          <w:color w:val="000000"/>
+          <w:sz w:val="20"/>
+          <w:szCs w:val="20"/>
+        </w:rPr>
+        <w:t>On vérifie que l’on ne peut pas REDO</w:t>
+      </w:r>
+    </w:p>
+    <w:p>
+      <w:pPr>
+        <w:pStyle w:val="Normal1"/>
+        <w:ind w:left="-510"/>
+        <w:rPr>
+          <w:bCs/>
+          <w:color w:val="000000" w:themeColor="text1"/>
+          <w:sz w:val="20"/>
+          <w:szCs w:val="20"/>
+        </w:rPr>
+      </w:pPr>
+      <w:r>
+        <w:rPr>
+          <w:b/>
+          <w:bCs/>
+          <w:color w:val="000000" w:themeColor="text1"/>
+          <w:sz w:val="20"/>
+          <w:szCs w:val="20"/>
+        </w:rPr>
+        <w:t>Test 3_9</w:t>
+      </w:r>
+      <w:r>
+        <w:rPr>
+          <w:b/>
+          <w:bCs/>
+          <w:color w:val="000000" w:themeColor="text1"/>
+          <w:sz w:val="20"/>
+          <w:szCs w:val="20"/>
+        </w:rPr>
+        <w:t>:</w:t>
+      </w:r>
+      <w:r>
+        <w:rPr>
+          <w:bCs/>
+          <w:color w:val="000000" w:themeColor="text1"/>
+          <w:sz w:val="20"/>
+          <w:szCs w:val="20"/>
+        </w:rPr>
+        <w:t xml:space="preserve"> 21 UNDO</w:t>
+      </w:r>
+    </w:p>
+    <w:p>
+      <w:pPr>
+        <w:pStyle w:val="Normal1"/>
+        <w:ind w:left="-510"/>
+        <w:rPr>
+          <w:bCs/>
+          <w:color w:val="000000" w:themeColor="text1"/>
+          <w:sz w:val="20"/>
+          <w:szCs w:val="20"/>
+        </w:rPr>
+      </w:pPr>
+      <w:r>
+        <w:rPr>
+          <w:bCs/>
+          <w:color w:val="000000" w:themeColor="text1"/>
+          <w:sz w:val="20"/>
+          <w:szCs w:val="20"/>
+        </w:rPr>
+        <w:t xml:space="preserve">On vérifie que l’on ne peut pas faire le 21ème </w:t>
+      </w:r>
+      <w:r>
+        <w:rPr>
+          <w:bCs/>
+          <w:color w:val="000000" w:themeColor="text1"/>
+          <w:sz w:val="20"/>
+          <w:szCs w:val="20"/>
+        </w:rPr>
+        <w:t>UNDO</w:t>
+      </w:r>
+    </w:p>
+    <w:p>
+      <w:pPr>
+        <w:pStyle w:val="Normal1"/>
+        <w:ind w:left="-510"/>
+        <w:rPr>
+          <w:bCs/>
+          <w:color w:val="000000" w:themeColor="text1"/>
+          <w:sz w:val="20"/>
+          <w:szCs w:val="20"/>
+        </w:rPr>
+      </w:pPr>
+    </w:p>
+    <w:p>
+      <w:pPr>
+        <w:pStyle w:val="Normal1"/>
+        <w:ind w:left="-510"/>
+        <w:rPr>
+          <w:bCs/>
+          <w:color w:val="000000" w:themeColor="text1"/>
+          <w:sz w:val="20"/>
+          <w:szCs w:val="20"/>
+        </w:rPr>
+      </w:pPr>
+      <w:r>
+        <w:rPr>
+          <w:b/>
+          <w:color w:val="000000"/>
+          <w:sz w:val="20"/>
+          <w:szCs w:val="20"/>
+        </w:rPr>
+        <w:t xml:space="preserve">Test 4_1 : </w:t>
+      </w:r>
+      <w:r>
+        <w:rPr>
+          <w:bCs/>
+          <w:color w:val="000000" w:themeColor="text1"/>
+          <w:sz w:val="20"/>
+          <w:szCs w:val="20"/>
+        </w:rPr>
+        <w:t>SAVE</w:t>
+      </w:r>
+    </w:p>
+    <w:p>
+      <w:pPr>
+        <w:pStyle w:val="Normal1"/>
+        <w:ind w:left="-510"/>
+        <w:rPr>
+          <w:bCs/>
+          <w:color w:val="000000" w:themeColor="text1"/>
+          <w:sz w:val="20"/>
+          <w:szCs w:val="20"/>
+        </w:rPr>
+      </w:pPr>
+      <w:r>
+        <w:rPr>
+          <w:bCs/>
+          <w:color w:val="000000" w:themeColor="text1"/>
+          <w:sz w:val="20"/>
+          <w:szCs w:val="20"/>
+        </w:rPr>
+        <w:t xml:space="preserve">On vérifie </w:t>
+      </w:r>
+      <w:r>
+        <w:rPr>
+          <w:bCs/>
+          <w:color w:val="000000" w:themeColor="text1"/>
+          <w:sz w:val="20"/>
+          <w:szCs w:val="20"/>
+        </w:rPr>
+        <w:t>qu’un nouveau fichier a été créé et qu’</w:t>
+      </w:r>
+      <w:r>
+        <w:rPr>
+          <w:bCs/>
+          <w:color w:val="000000" w:themeColor="text1"/>
+          <w:sz w:val="20"/>
+          <w:szCs w:val="20"/>
+        </w:rPr>
+        <w:t>il contient les commandes associées aux Graphics présents dans le container</w:t>
+      </w:r>
+    </w:p>
+    <w:p>
+      <w:pPr>
+        <w:pStyle w:val="Standard"/>
+        <w:ind w:left="-510"/>
+        <w:rPr>
+          <w:bCs/>
+          <w:color w:val="000000" w:themeColor="text1"/>
+          <w:sz w:val="20"/>
+          <w:szCs w:val="20"/>
+        </w:rPr>
+      </w:pPr>
+      <w:r>
+        <w:rPr>
+          <w:b/>
+          <w:color w:val="000000"/>
+          <w:sz w:val="20"/>
+          <w:szCs w:val="20"/>
+        </w:rPr>
+        <w:t xml:space="preserve">Test 4_2 : </w:t>
+      </w:r>
+      <w:r>
+        <w:rPr>
+          <w:bCs/>
+          <w:color w:val="000000" w:themeColor="text1"/>
+          <w:sz w:val="20"/>
+          <w:szCs w:val="20"/>
+        </w:rPr>
+        <w:t>LOAD</w:t>
+      </w:r>
+    </w:p>
+    <w:p>
+      <w:pPr>
+        <w:pStyle w:val="Standard"/>
+        <w:ind w:left="-510"/>
+        <w:rPr>
+          <w:bCs/>
+          <w:color w:val="000000" w:themeColor="text1"/>
+          <w:sz w:val="20"/>
+          <w:szCs w:val="20"/>
+        </w:rPr>
+      </w:pPr>
+      <w:r>
+        <w:rPr>
+          <w:bCs/>
+          <w:color w:val="000000" w:themeColor="text1"/>
+          <w:sz w:val="20"/>
+          <w:szCs w:val="20"/>
+        </w:rPr>
+        <w:t>On vérifie que les commandes contenues dans le fichier sont exécutées dans le container</w:t>
+      </w:r>
+    </w:p>
+    <w:p>
+      <w:pPr>
+        <w:pStyle w:val="Standard"/>
+        <w:ind w:left="-510"/>
+        <w:rPr>
+          <w:bCs/>
+          <w:color w:val="000000" w:themeColor="text1"/>
+          <w:sz w:val="20"/>
+          <w:szCs w:val="20"/>
+        </w:rPr>
+      </w:pPr>
+    </w:p>
+    <w:p>
+      <w:pPr>
+        <w:pStyle w:val="Standard"/>
+        <w:ind w:left="-510"/>
+        <w:rPr>
+          <w:bCs/>
+          <w:color w:val="000000" w:themeColor="text1"/>
+          <w:sz w:val="20"/>
+          <w:szCs w:val="20"/>
+        </w:rPr>
+      </w:pPr>
+      <w:r>
+        <w:rPr>
+          <w:b/>
+          <w:bCs/>
+          <w:color w:val="000000" w:themeColor="text1"/>
+          <w:sz w:val="20"/>
+          <w:szCs w:val="20"/>
+        </w:rPr>
+        <w:t>Test 5</w:t>
+      </w:r>
+      <w:r>
+        <w:rPr>
+          <w:b/>
+          <w:bCs/>
+          <w:color w:val="000000" w:themeColor="text1"/>
+          <w:sz w:val="20"/>
+          <w:szCs w:val="20"/>
+        </w:rPr>
+        <w:t>_1 :</w:t>
+      </w:r>
+      <w:r>
+        <w:rPr>
+          <w:bCs/>
+          <w:color w:val="000000" w:themeColor="text1"/>
+          <w:sz w:val="20"/>
+          <w:szCs w:val="20"/>
+        </w:rPr>
+        <w:t xml:space="preserve"> Pas le bon nombre de paramètres</w:t>
+      </w:r>
+    </w:p>
+    <w:p>
+      <w:pPr>
+        <w:pStyle w:val="Standard"/>
+        <w:ind w:left="-510"/>
+        <w:rPr>
+          <w:bCs/>
+          <w:color w:val="000000" w:themeColor="text1"/>
+          <w:sz w:val="20"/>
+          <w:szCs w:val="20"/>
+        </w:rPr>
+      </w:pPr>
+      <w:r>
+        <w:rPr>
+          <w:bCs/>
+          <w:color w:val="000000" w:themeColor="text1"/>
+          <w:sz w:val="20"/>
+          <w:szCs w:val="20"/>
+        </w:rPr>
+        <w:t>On obtient un message d’erreur et un commentaire explicatif</w:t>
+      </w:r>
+    </w:p>
+    <w:p>
+      <w:pPr>
+        <w:pStyle w:val="Standard"/>
+        <w:ind w:left="-510"/>
+        <w:rPr>
+          <w:bCs/>
+          <w:color w:val="000000" w:themeColor="text1"/>
+          <w:sz w:val="20"/>
+          <w:szCs w:val="20"/>
+        </w:rPr>
+      </w:pPr>
+      <w:r>
+        <w:rPr>
+          <w:b/>
+          <w:bCs/>
+          <w:color w:val="000000" w:themeColor="text1"/>
+          <w:sz w:val="20"/>
+          <w:szCs w:val="20"/>
+        </w:rPr>
+        <w:t>Test 5</w:t>
+      </w:r>
+      <w:r>
+        <w:rPr>
+          <w:b/>
+          <w:bCs/>
+          <w:color w:val="000000" w:themeColor="text1"/>
+          <w:sz w:val="20"/>
+          <w:szCs w:val="20"/>
+        </w:rPr>
+        <w:t>_2 :</w:t>
+      </w:r>
+      <w:r>
+        <w:rPr>
+          <w:bCs/>
+          <w:color w:val="000000" w:themeColor="text1"/>
+          <w:sz w:val="20"/>
+          <w:szCs w:val="20"/>
+        </w:rPr>
+        <w:t xml:space="preserve"> Rayon négatif</w:t>
+      </w:r>
+    </w:p>
+    <w:p>
+      <w:pPr>
+        <w:pStyle w:val="Standard"/>
+        <w:ind w:left="-510"/>
+        <w:rPr>
+          <w:bCs/>
+          <w:color w:val="000000" w:themeColor="text1"/>
+          <w:sz w:val="20"/>
+          <w:szCs w:val="20"/>
+        </w:rPr>
+      </w:pPr>
+      <w:r>
+        <w:rPr>
+          <w:bCs/>
+          <w:color w:val="000000" w:themeColor="text1"/>
+          <w:sz w:val="20"/>
+          <w:szCs w:val="20"/>
+        </w:rPr>
+        <w:t>On obtient un message d’erreur et un commentaire explicatif</w:t>
+      </w:r>
+    </w:p>
+    <w:p>
+      <w:pPr>
+        <w:pStyle w:val="Normal1"/>
+        <w:ind w:left="-510"/>
+        <w:rPr>
+          <w:bCs/>
+          <w:color w:val="000000" w:themeColor="text1"/>
+          <w:sz w:val="20"/>
+          <w:szCs w:val="20"/>
+        </w:rPr>
+      </w:pPr>
+      <w:r>
+        <w:rPr>
+          <w:b/>
+          <w:color w:val="000000"/>
+          <w:sz w:val="20"/>
+          <w:szCs w:val="20"/>
+        </w:rPr>
+        <w:t>Test 5</w:t>
+      </w:r>
+      <w:r>
+        <w:rPr>
+          <w:b/>
+          <w:color w:val="000000"/>
+          <w:sz w:val="20"/>
+          <w:szCs w:val="20"/>
+        </w:rPr>
+        <w:t xml:space="preserve">_3 : </w:t>
+      </w:r>
+      <w:r>
+        <w:rPr>
+          <w:bCs/>
+          <w:color w:val="000000" w:themeColor="text1"/>
+          <w:sz w:val="20"/>
+          <w:szCs w:val="20"/>
+        </w:rPr>
+        <w:t>SAVE avec nom de fichier déjà existant</w:t>
+      </w:r>
+    </w:p>
+    <w:p>
+      <w:pPr>
+        <w:pStyle w:val="Standard"/>
+        <w:ind w:left="-510"/>
+        <w:rPr>
+          <w:bCs/>
+          <w:color w:val="000000" w:themeColor="text1"/>
+          <w:sz w:val="20"/>
+          <w:szCs w:val="20"/>
+        </w:rPr>
+      </w:pPr>
+      <w:r>
+        <w:rPr>
+          <w:bCs/>
+          <w:color w:val="000000" w:themeColor="text1"/>
+          <w:sz w:val="20"/>
+          <w:szCs w:val="20"/>
+        </w:rPr>
+        <w:t>On obtient un message d’erreur et un commentaire explicatif</w:t>
+      </w:r>
+    </w:p>
+    <w:p>
+      <w:pPr>
+        <w:pStyle w:val="Standard"/>
+        <w:ind w:left="-510"/>
+        <w:rPr>
+          <w:bCs/>
+          <w:color w:val="000000" w:themeColor="text1"/>
+          <w:sz w:val="20"/>
+          <w:szCs w:val="20"/>
+        </w:rPr>
+      </w:pPr>
+      <w:r>
+        <w:rPr>
+          <w:b/>
+          <w:color w:val="000000"/>
+          <w:sz w:val="20"/>
+          <w:szCs w:val="20"/>
+        </w:rPr>
+        <w:t>Test 5</w:t>
+      </w:r>
+      <w:r>
+        <w:rPr>
+          <w:b/>
+          <w:color w:val="000000"/>
+          <w:sz w:val="20"/>
+          <w:szCs w:val="20"/>
+        </w:rPr>
+        <w:t xml:space="preserve">_4 : </w:t>
+      </w:r>
+      <w:r>
+        <w:rPr>
+          <w:bCs/>
+          <w:color w:val="000000" w:themeColor="text1"/>
+          <w:sz w:val="20"/>
+          <w:szCs w:val="20"/>
+        </w:rPr>
+        <w:t>LOAD avec un nom de fichier inexistant</w:t>
+      </w:r>
+    </w:p>
+    <w:p>
+      <w:pPr>
+        <w:pStyle w:val="Standard"/>
+        <w:ind w:left="-510"/>
+        <w:rPr>
+          <w:bCs/>
+          <w:color w:val="000000" w:themeColor="text1"/>
+          <w:sz w:val="20"/>
+          <w:szCs w:val="20"/>
+        </w:rPr>
+      </w:pPr>
+      <w:r>
+        <w:rPr>
+          <w:bCs/>
+          <w:color w:val="000000" w:themeColor="text1"/>
+          <w:sz w:val="20"/>
+          <w:szCs w:val="20"/>
+        </w:rPr>
+        <w:t>On obtient un message d’erreur et un commentaire explicatif</w:t>
+      </w:r>
+    </w:p>
+    <w:p>
+      <w:pPr>
+        <w:pStyle w:val="Standard"/>
+        <w:ind w:left="-510"/>
+        <w:rPr>
+          <w:bCs/>
+          <w:color w:val="000000" w:themeColor="text1"/>
+          <w:sz w:val="20"/>
+          <w:szCs w:val="20"/>
+        </w:rPr>
+      </w:pPr>
+      <w:r>
+        <w:rPr>
+          <w:b/>
+          <w:bCs/>
+          <w:color w:val="000000" w:themeColor="text1"/>
+          <w:sz w:val="20"/>
+          <w:szCs w:val="20"/>
+        </w:rPr>
+        <w:t xml:space="preserve">Test </w:t>
+      </w:r>
+      <w:r>
+        <w:rPr>
+          <w:b/>
+          <w:bCs/>
+          <w:color w:val="000000" w:themeColor="text1"/>
+          <w:sz w:val="20"/>
+          <w:szCs w:val="20"/>
+        </w:rPr>
+        <w:t>5</w:t>
+      </w:r>
+      <w:r>
+        <w:rPr>
+          <w:b/>
+          <w:bCs/>
+          <w:color w:val="000000" w:themeColor="text1"/>
+          <w:sz w:val="20"/>
+          <w:szCs w:val="20"/>
+        </w:rPr>
+        <w:t>_5</w:t>
+      </w:r>
+      <w:r>
+        <w:rPr>
+          <w:b/>
+          <w:bCs/>
+          <w:color w:val="000000" w:themeColor="text1"/>
+          <w:sz w:val="20"/>
+          <w:szCs w:val="20"/>
+        </w:rPr>
+        <w:t> :</w:t>
+      </w:r>
+      <w:r>
+        <w:rPr>
+          <w:bCs/>
+          <w:color w:val="000000" w:themeColor="text1"/>
+          <w:sz w:val="20"/>
+          <w:szCs w:val="20"/>
+        </w:rPr>
+        <w:t xml:space="preserve"> Nom déjà pris</w:t>
+      </w:r>
+    </w:p>
+    <w:p>
+      <w:pPr>
+        <w:pStyle w:val="Standard"/>
+        <w:ind w:left="-510"/>
+        <w:rPr>
+          <w:bCs/>
+          <w:color w:val="000000" w:themeColor="text1"/>
+          <w:sz w:val="20"/>
+          <w:szCs w:val="20"/>
+        </w:rPr>
+      </w:pPr>
+      <w:r>
+        <w:rPr>
+          <w:bCs/>
+          <w:color w:val="000000" w:themeColor="text1"/>
+          <w:sz w:val="20"/>
+          <w:szCs w:val="20"/>
+        </w:rPr>
+        <w:t>On obtient un message d’erreur et un commentaire explicatif</w:t>
+      </w:r>
+    </w:p>
+    <w:p>
+      <w:pPr>
+        <w:pStyle w:val="Standard"/>
+        <w:ind w:left="-510"/>
+        <w:rPr>
+          <w:bCs/>
+          <w:color w:val="000000" w:themeColor="text1"/>
+          <w:sz w:val="20"/>
+          <w:szCs w:val="20"/>
+        </w:rPr>
+      </w:pPr>
+      <w:r>
+        <w:rPr>
+          <w:b/>
+          <w:bCs/>
+          <w:color w:val="000000" w:themeColor="text1"/>
+          <w:sz w:val="20"/>
+          <w:szCs w:val="20"/>
+        </w:rPr>
+        <w:t>Test 5</w:t>
+      </w:r>
+      <w:r>
+        <w:rPr>
+          <w:b/>
+          <w:bCs/>
+          <w:color w:val="000000" w:themeColor="text1"/>
+          <w:sz w:val="20"/>
+          <w:szCs w:val="20"/>
+        </w:rPr>
+        <w:t>_6</w:t>
+      </w:r>
+      <w:r>
+        <w:rPr>
+          <w:b/>
+          <w:bCs/>
+          <w:color w:val="000000" w:themeColor="text1"/>
+          <w:sz w:val="20"/>
+          <w:szCs w:val="20"/>
+        </w:rPr>
+        <w:t> :</w:t>
+      </w:r>
+      <w:r>
+        <w:rPr>
+          <w:bCs/>
+          <w:color w:val="000000" w:themeColor="text1"/>
+          <w:sz w:val="20"/>
+          <w:szCs w:val="20"/>
+        </w:rPr>
+        <w:t xml:space="preserve"> DELETE dont un des nom</w:t>
+      </w:r>
+      <w:r>
+        <w:rPr>
+          <w:bCs/>
+          <w:color w:val="000000" w:themeColor="text1"/>
+          <w:sz w:val="20"/>
+          <w:szCs w:val="20"/>
+        </w:rPr>
+        <w:t>s</w:t>
+      </w:r>
+      <w:r>
+        <w:rPr>
+          <w:bCs/>
+          <w:color w:val="000000" w:themeColor="text1"/>
+          <w:sz w:val="20"/>
+          <w:szCs w:val="20"/>
+        </w:rPr>
+        <w:t xml:space="preserve"> n’existe pas</w:t>
+      </w:r>
+    </w:p>
+    <w:p>
+      <w:pPr>
+        <w:pStyle w:val="Standard"/>
+        <w:ind w:left="-510"/>
+        <w:rPr>
+          <w:bCs/>
+          <w:color w:val="000000" w:themeColor="text1"/>
+          <w:sz w:val="20"/>
+          <w:szCs w:val="20"/>
+        </w:rPr>
+      </w:pPr>
+      <w:r>
+        <w:rPr>
+          <w:bCs/>
+          <w:color w:val="000000" w:themeColor="text1"/>
+          <w:sz w:val="20"/>
+          <w:szCs w:val="20"/>
+        </w:rPr>
+        <w:t>On vérifie qu’aucun des noms valides de la commande n’a été supprimé. On obtient un message d’erreur et un commentaire explicatif</w:t>
+      </w:r>
+    </w:p>
+    <w:p>
+      <w:pPr>
+        <w:pStyle w:val="Normal1"/>
+        <w:ind w:left="-510"/>
+        <w:rPr>
+          <w:bCs/>
+          <w:color w:val="000000"/>
+          <w:sz w:val="20"/>
+          <w:szCs w:val="20"/>
+        </w:rPr>
+      </w:pPr>
+      <w:r>
+        <w:rPr>
+          <w:b/>
+          <w:color w:val="000000"/>
+          <w:sz w:val="20"/>
+          <w:szCs w:val="20"/>
+        </w:rPr>
+        <w:t>Test 5_7</w:t>
+      </w:r>
+      <w:r>
+        <w:rPr>
+          <w:b/>
+          <w:color w:val="000000"/>
+          <w:sz w:val="20"/>
+          <w:szCs w:val="20"/>
+        </w:rPr>
+        <w:t xml:space="preserve">: </w:t>
+      </w:r>
+      <w:r>
+        <w:rPr>
+          <w:bCs/>
+          <w:color w:val="000000"/>
+          <w:sz w:val="20"/>
+          <w:szCs w:val="20"/>
+        </w:rPr>
+        <w:t>Création sélection vide</w:t>
+      </w:r>
+    </w:p>
+    <w:p>
+      <w:pPr>
+        <w:pStyle w:val="Normal1"/>
+        <w:ind w:left="-510"/>
+        <w:rPr>
+          <w:bCs/>
+          <w:color w:val="000000"/>
+          <w:sz w:val="20"/>
+          <w:szCs w:val="20"/>
+        </w:rPr>
+      </w:pPr>
+      <w:r>
+        <w:rPr>
+          <w:color w:val="000000"/>
+          <w:sz w:val="20"/>
+          <w:szCs w:val="20"/>
+        </w:rPr>
+        <w:t>On vérifie que la création d’une sélection vide ne pose aucun problème</w:t>
+      </w:r>
+    </w:p>
+    <w:p>
+      <w:pPr>
+        <w:pStyle w:val="Standard"/>
+        <w:ind w:left="-510"/>
+        <w:rPr>
+          <w:bCs/>
+          <w:color w:val="000000" w:themeColor="text1"/>
+          <w:sz w:val="20"/>
+          <w:szCs w:val="20"/>
+        </w:rPr>
+      </w:pPr>
+    </w:p>
+    <w:p>
+      <w:pPr>
+        <w:pStyle w:val="Standard"/>
+        <w:ind w:left="-510"/>
+        <w:rPr>
+          <w:bCs/>
+          <w:color w:val="000000" w:themeColor="text1"/>
+          <w:sz w:val="20"/>
+          <w:szCs w:val="20"/>
+        </w:rPr>
+      </w:pPr>
+      <w:r>
+        <w:rPr>
+          <w:bCs/>
+          <w:color w:val="000000" w:themeColor="text1"/>
+          <w:sz w:val="20"/>
+          <w:szCs w:val="20"/>
+        </w:rPr>
+        <w:t xml:space="preserve">Faire un tests </w:t>
+      </w:r>
+      <w:proofErr w:type="gramStart"/>
+      <w:r>
+        <w:rPr>
+          <w:bCs/>
+          <w:color w:val="000000" w:themeColor="text1"/>
+          <w:sz w:val="20"/>
+          <w:szCs w:val="20"/>
+        </w:rPr>
+        <w:t>corner</w:t>
+      </w:r>
+      <w:proofErr w:type="gramEnd"/>
+      <w:r>
+        <w:rPr>
+          <w:bCs/>
+          <w:color w:val="000000" w:themeColor="text1"/>
+          <w:sz w:val="20"/>
+          <w:szCs w:val="20"/>
+        </w:rPr>
+        <w:t xml:space="preserve"> rectangle + 21 REDO</w:t>
+      </w:r>
     </w:p>
     <w:sectPr>
       <w:pgSz w:w="11906" w:h="16838"/>

</xml_diff>

<commit_message>
Juste une sauvegarde au cas où (Spec+Tests)
</commit_message>
<xml_diff>
--- a/doc/Conception_B3325.docx
+++ b/doc/Conception_B3325.docx
@@ -202,7 +202,17 @@
           <w:color w:val="000000"/>
           <w:sz w:val="22"/>
         </w:rPr>
-        <w:t>Figure géométrique caractérisé par deux points : son coin supérieur gauche et son coin inférieur droit.</w:t>
+        <w:t xml:space="preserve">Figure géométrique caractérisé par deux points : son coin supérieur gauche et son coin inférieur droit. </w:t>
+      </w:r>
+      <w:bookmarkStart w:id="0" w:name="__DdeLink__926_773099950"/>
+      <w:bookmarkEnd w:id="0"/>
+      <w:r>
+        <w:rPr>
+          <w:bCs/>
+          <w:color w:val="000000"/>
+          <w:sz w:val="22"/>
+        </w:rPr>
+        <w:t>Un rectangle ne peut pas avoir ses arêtes qui se croisent.</w:t>
       </w:r>
     </w:p>
     <w:p>
@@ -278,7 +288,15 @@
           <w:color w:val="000000"/>
           <w:sz w:val="22"/>
         </w:rPr>
-        <w:t xml:space="preserve"> Figure géométrique caractérisé par n points : Chaque doublet de points peut être assimilé à une ligne.</w:t>
+        <w:t xml:space="preserve"> Figure géométrique caractérisé par n points : Chaque doublet de points peut être assimilé à une ligne. </w:t>
+      </w:r>
+      <w:r>
+        <w:rPr>
+          <w:bCs/>
+          <w:color w:val="000000"/>
+          <w:sz w:val="22"/>
+        </w:rPr>
+        <w:t>Une polyligne peut avoir ses arêtes qui se croisent.</w:t>
       </w:r>
     </w:p>
     <w:p>
@@ -468,7 +486,23 @@
           <w:color w:val="000000"/>
           <w:sz w:val="22"/>
         </w:rPr>
-        <w:t>Chaine de caractères permettant de créer un Graphics. Elle est entrée par l’utilisateur et contient le nom du Graphics et toutes les informations nécessaires pour le positionner dans le plan.</w:t>
+        <w:t xml:space="preserve">Chaine de caractères permettant de créer un Graphics. Elle est entrée par l’utilisateur,  contient le nom du Graphics et toutes les informations nécessaires pour le positionner dans le </w:t>
+      </w:r>
+      <w:r>
+        <w:rPr>
+          <w:bCs/>
+          <w:color w:val="000000"/>
+          <w:sz w:val="22"/>
+        </w:rPr>
+        <w:t>container</w:t>
+      </w:r>
+      <w:r>
+        <w:rPr>
+          <w:bCs/>
+          <w:color w:val="000000"/>
+          <w:sz w:val="22"/>
+        </w:rPr>
+        <w:t>.</w:t>
       </w:r>
     </w:p>
     <w:p>
@@ -526,6 +560,45 @@
           <w:color w:val="000000"/>
           <w:sz w:val="22"/>
         </w:rPr>
+        <w:t>/*Afin de respecter au mieux le cahier des charges, nous avons opté pour une solution basée sur l'héritage.</w:t>
+      </w:r>
+    </w:p>
+    <w:p>
+      <w:pPr>
+        <w:pStyle w:val="Normal1"/>
+        <w:ind w:left="-510" w:right="0" w:hanging="0"/>
+        <w:rPr>
+          <w:bCs/>
+          <w:color w:val="000000"/>
+          <w:sz w:val="22"/>
+        </w:rPr>
+      </w:pPr>
+      <w:r>
+        <w:rPr>
+          <w:bCs/>
+          <w:color w:val="000000"/>
+          <w:sz w:val="22"/>
+        </w:rPr>
+        <w:t>Chaque figure possède des attributs qui lui sont propres : Le cercle possède un rayon et un centre, le rectangle possède deux points…</w:t>
+      </w:r>
+    </w:p>
+    <w:p>
+      <w:pPr>
+        <w:pStyle w:val="Normal1"/>
+        <w:ind w:left="-510" w:right="0" w:hanging="0"/>
+        <w:rPr>
+          <w:bCs/>
+          <w:color w:val="000000"/>
+          <w:sz w:val="22"/>
+        </w:rPr>
+      </w:pPr>
+      <w:r>
+        <w:rPr>
+          <w:bCs/>
+          <w:color w:val="000000"/>
+          <w:sz w:val="22"/>
+        </w:rPr>
+        <w:t>De plus, chaque figure est aussi caractérisée par un rectangle dans lequel elle est inscrite. Cela permet de savoir si une figure se trouve entièrement incluse dans une sélection.*/</w:t>
       </w:r>
     </w:p>
     <w:p>
@@ -563,63 +636,6 @@
           <w:color w:val="000000"/>
           <w:sz w:val="22"/>
         </w:rPr>
-        <w:t>Chaque figure possède des attributs qui lui sont propres : Le cercle possède un rayon et un centre, le rectangle possède deux points…</w:t>
-      </w:r>
-    </w:p>
-    <w:p>
-      <w:pPr>
-        <w:pStyle w:val="Normal1"/>
-        <w:ind w:left="-510" w:right="0" w:hanging="0"/>
-        <w:rPr>
-          <w:bCs/>
-          <w:color w:val="000000"/>
-          <w:sz w:val="22"/>
-        </w:rPr>
-      </w:pPr>
-      <w:r>
-        <w:rPr>
-          <w:bCs/>
-          <w:color w:val="000000"/>
-          <w:sz w:val="22"/>
-        </w:rPr>
-        <w:t>De plus, chaque figure est aussi caractérisée par un rectangle dans lequel elle est inscrite. Cela permet de savoir si une figure se trouve entièrement incluse dans une sélection.</w:t>
-      </w:r>
-    </w:p>
-    <w:p>
-      <w:pPr>
-        <w:pStyle w:val="Normal1"/>
-        <w:ind w:left="-510" w:right="0" w:hanging="0"/>
-        <w:rPr>
-          <w:bCs/>
-          <w:color w:val="000000"/>
-          <w:sz w:val="22"/>
-        </w:rPr>
-      </w:pPr>
-      <w:r>
-        <w:rPr>
-          <w:bCs/>
-          <w:color w:val="000000"/>
-          <w:sz w:val="22"/>
-        </w:rPr>
-        <w:t>…</w:t>
-      </w:r>
-    </w:p>
-    <w:p>
-      <w:pPr>
-        <w:pStyle w:val="Normal1"/>
-        <w:ind w:left="-510" w:right="0" w:hanging="0"/>
-        <w:rPr>
-          <w:bCs/>
-          <w:color w:val="000000"/>
-          <w:sz w:val="22"/>
-        </w:rPr>
-      </w:pPr>
-      <w:r>
-        <w:rPr>
-          <w:bCs/>
-          <w:color w:val="000000"/>
-          <w:sz w:val="22"/>
-        </w:rPr>
       </w:r>
     </w:p>
     <w:p>
@@ -661,7 +677,23 @@
           <w:color w:val="000000"/>
           <w:sz w:val="22"/>
         </w:rPr>
-        <w:t>Nous avons choisi une structure composée de … classes</w:t>
+        <w:t xml:space="preserve">Nous avons choisi une structure composée de </w:t>
+      </w:r>
+      <w:r>
+        <w:rPr>
+          <w:bCs/>
+          <w:color w:val="000000"/>
+          <w:sz w:val="22"/>
+        </w:rPr>
+        <w:t>18</w:t>
+      </w:r>
+      <w:r>
+        <w:rPr>
+          <w:bCs/>
+          <w:color w:val="000000"/>
+          <w:sz w:val="22"/>
+        </w:rPr>
+        <w:t xml:space="preserve"> classes.</w:t>
       </w:r>
     </w:p>
     <w:p>
@@ -751,8 +783,8 @@
         </w:rPr>
         <w:t>La classe Container:</w:t>
       </w:r>
-      <w:bookmarkStart w:id="0" w:name="_GoBack"/>
-      <w:bookmarkEnd w:id="0"/>
+      <w:bookmarkStart w:id="1" w:name="_GoBack"/>
+      <w:bookmarkEnd w:id="1"/>
       <w:r>
         <w:rPr>
           <w:b w:val="false"/>
@@ -966,7 +998,17 @@
           <w:sz w:val="22"/>
           <w:u w:val="single"/>
         </w:rPr>
-        <w:t xml:space="preserve">La classe Rectangle: </w:t>
+        <w:t>La classe Rectangle:</w:t>
+      </w:r>
+      <w:r>
+        <w:rPr>
+          <w:b/>
+          <w:bCs/>
+          <w:color w:val="000000"/>
+          <w:sz w:val="22"/>
+          <w:u w:val="none"/>
+        </w:rPr>
+        <w:t xml:space="preserve"> </w:t>
       </w:r>
       <w:r>
         <w:rPr>
@@ -1009,7 +1051,17 @@
           <w:sz w:val="22"/>
           <w:u w:val="single"/>
         </w:rPr>
-        <w:t xml:space="preserve">La classe Line: </w:t>
+        <w:t>La classe Line:</w:t>
+      </w:r>
+      <w:r>
+        <w:rPr>
+          <w:b/>
+          <w:bCs/>
+          <w:color w:val="000000"/>
+          <w:sz w:val="22"/>
+          <w:u w:val="none"/>
+        </w:rPr>
+        <w:t xml:space="preserve"> </w:t>
       </w:r>
       <w:r>
         <w:rPr>
@@ -1056,6 +1108,16 @@
       </w:r>
       <w:r>
         <w:rPr>
+          <w:b/>
+          <w:bCs/>
+          <w:color w:val="000000"/>
+          <w:sz w:val="22"/>
+          <w:u w:val="none"/>
+        </w:rPr>
+        <w:t xml:space="preserve"> </w:t>
+      </w:r>
+      <w:r>
+        <w:rPr>
           <w:b w:val="false"/>
           <w:bCs w:val="false"/>
           <w:color w:val="000000"/>
@@ -1263,12 +1325,22 @@
       <w:pPr>
         <w:pStyle w:val="Normal1"/>
         <w:ind w:left="-510" w:right="0" w:hanging="0"/>
-        <w:rPr>
-          <w:b/>
-          <w:bCs/>
-          <w:color w:val="000000"/>
-          <w:sz w:val="22"/>
-          <w:u w:val="single"/>
+        <w:rPr/>
+      </w:pPr>
+      <w:r>
+        <w:rPr/>
+      </w:r>
+    </w:p>
+    <w:p>
+      <w:pPr>
+        <w:pStyle w:val="Normal1"/>
+        <w:ind w:left="-510" w:right="0" w:hanging="0"/>
+        <w:rPr>
+          <w:b w:val="false"/>
+          <w:bCs w:val="false"/>
+          <w:color w:val="000000"/>
+          <w:sz w:val="22"/>
+          <w:u w:val="none"/>
         </w:rPr>
       </w:pPr>
       <w:r>
@@ -1281,6 +1353,26 @@
         </w:rPr>
         <w:t>La classe Tools:</w:t>
       </w:r>
+      <w:r>
+        <w:rPr>
+          <w:b w:val="false"/>
+          <w:bCs w:val="false"/>
+          <w:color w:val="000000"/>
+          <w:sz w:val="22"/>
+          <w:u w:val="none"/>
+        </w:rPr>
+        <w:t xml:space="preserve"> </w:t>
+      </w:r>
+      <w:r>
+        <w:rPr>
+          <w:b w:val="false"/>
+          <w:bCs w:val="false"/>
+          <w:color w:val="000000"/>
+          <w:sz w:val="22"/>
+          <w:u w:val="none"/>
+        </w:rPr>
+        <w:t>Classe qui contient des méthodes pour manipuler les chaines de caractères. Nous aurions pu nous passer de cette classe mais en mettant ces méthodes dans une même classe, cela améliore la visibilité et la clarté du code.</w:t>
+      </w:r>
     </w:p>
     <w:p>
       <w:pPr>
@@ -1353,7 +1445,451 @@
           <w:color w:val="000000"/>
           <w:sz w:val="22"/>
         </w:rPr>
-        <w:t>:</w:t>
+        <w:t xml:space="preserve">: </w:t>
+      </w:r>
+      <w:r>
+        <w:rPr>
+          <w:bCs/>
+          <w:color w:val="000000"/>
+          <w:sz w:val="22"/>
+        </w:rPr>
+        <w:t>Map ?</w:t>
+      </w:r>
+    </w:p>
+    <w:p>
+      <w:pPr>
+        <w:pStyle w:val="Normal1"/>
+        <w:ind w:left="-510" w:right="0" w:hanging="0"/>
+        <w:rPr>
+          <w:bCs/>
+          <w:color w:val="000000"/>
+          <w:sz w:val="22"/>
+        </w:rPr>
+      </w:pPr>
+      <w:r>
+        <w:rPr>
+          <w:bCs/>
+          <w:color w:val="000000"/>
+          <w:sz w:val="22"/>
+        </w:rPr>
+      </w:r>
+    </w:p>
+    <w:p>
+      <w:pPr>
+        <w:pStyle w:val="Normal1"/>
+        <w:ind w:left="-510" w:right="0" w:hanging="0"/>
+        <w:rPr>
+          <w:bCs/>
+          <w:color w:val="000000"/>
+          <w:sz w:val="22"/>
+          <w:u w:val="single"/>
+        </w:rPr>
+      </w:pPr>
+      <w:r>
+        <w:rPr>
+          <w:bCs/>
+          <w:color w:val="000000"/>
+          <w:sz w:val="22"/>
+          <w:u w:val="single"/>
+        </w:rPr>
+        <w:t>Pourquoi séparer Selection et Figure ?</w:t>
+      </w:r>
+    </w:p>
+    <w:p>
+      <w:pPr>
+        <w:pStyle w:val="Normal1"/>
+        <w:ind w:left="-510" w:right="0" w:hanging="0"/>
+        <w:rPr>
+          <w:bCs/>
+          <w:color w:val="000000"/>
+          <w:sz w:val="22"/>
+        </w:rPr>
+      </w:pPr>
+      <w:r>
+        <w:rPr>
+          <w:bCs/>
+          <w:color w:val="000000"/>
+          <w:sz w:val="22"/>
+        </w:rPr>
+        <w:t>Bien que les classes Selection et Figure soient proches (elles permettent d'implémenter des objets dans le container), nous avons choisit de les séparer au lieu d'en faire une seule et unique classe. En effet, une Figure est undo-able alors qu'une sélection ne l'est pas. De plus, une sélection ne doit pas apparaitre dans la liste des objets présents dans le container si l'utilisateur appelle la commande LIST. Pour finir, les figures sont sauvegardées dans un fichier à l'appel de la commande SAVE tandis que les sélections ne le sont pas. Tous ces éléments nous ont conduit à séparer ces deux types d'objets dans deux classes différentes.</w:t>
+      </w:r>
+    </w:p>
+    <w:p>
+      <w:pPr>
+        <w:pStyle w:val="Normal1"/>
+        <w:ind w:left="-510" w:right="0" w:hanging="0"/>
+        <w:rPr>
+          <w:bCs/>
+          <w:color w:val="000000"/>
+          <w:sz w:val="22"/>
+        </w:rPr>
+      </w:pPr>
+      <w:r>
+        <w:rPr>
+          <w:bCs/>
+          <w:color w:val="000000"/>
+          <w:sz w:val="22"/>
+        </w:rPr>
+      </w:r>
+    </w:p>
+    <w:p>
+      <w:pPr>
+        <w:pStyle w:val="Normal1"/>
+        <w:ind w:left="-510" w:right="0" w:hanging="0"/>
+        <w:rPr>
+          <w:bCs/>
+          <w:color w:val="000000"/>
+          <w:sz w:val="22"/>
+          <w:u w:val="single"/>
+        </w:rPr>
+      </w:pPr>
+      <w:r>
+        <w:rPr>
+          <w:bCs/>
+          <w:color w:val="000000"/>
+          <w:sz w:val="22"/>
+          <w:u w:val="single"/>
+        </w:rPr>
+        <w:t xml:space="preserve">Comment </w:t>
+      </w:r>
+      <w:r>
+        <w:rPr>
+          <w:bCs/>
+          <w:color w:val="000000"/>
+          <w:sz w:val="22"/>
+          <w:u w:val="single"/>
+        </w:rPr>
+        <w:t>sauvegarder uniquement les</w:t>
+      </w:r>
+      <w:r>
+        <w:rPr>
+          <w:bCs/>
+          <w:color w:val="000000"/>
+          <w:sz w:val="22"/>
+          <w:u w:val="single"/>
+        </w:rPr>
+        <w:t xml:space="preserve"> figures</w:t>
+      </w:r>
+      <w:r>
+        <w:rPr>
+          <w:bCs/>
+          <w:color w:val="000000"/>
+          <w:sz w:val="22"/>
+          <w:u w:val="single"/>
+        </w:rPr>
+        <w:t>(et non pas les sélections)</w:t>
+      </w:r>
+      <w:r>
+        <w:rPr>
+          <w:bCs/>
+          <w:color w:val="000000"/>
+          <w:sz w:val="22"/>
+          <w:u w:val="single"/>
+        </w:rPr>
+        <w:t> ?</w:t>
+      </w:r>
+    </w:p>
+    <w:p>
+      <w:pPr>
+        <w:pStyle w:val="Normal1"/>
+        <w:ind w:left="-510" w:right="0" w:hanging="0"/>
+        <w:rPr>
+          <w:bCs/>
+          <w:color w:val="000000"/>
+          <w:sz w:val="22"/>
+        </w:rPr>
+      </w:pPr>
+      <w:r>
+        <w:rPr>
+          <w:bCs/>
+          <w:color w:val="000000"/>
+          <w:sz w:val="22"/>
+        </w:rPr>
+        <w:t xml:space="preserve">Afin de ne sauvegarder uniquement les figures et non pas les sélections, il a été décidé de placer l'attribut commande dans la classe Graphics afin que les deux classes héritières le possèdent. La commande d'une figure est la chaine de caractères saisie par l'utilisateur alors que la commande d'une sélection est toujours vide (chaine nulle). Par conséquent, dans le fichier, nous sauvegardons les commandes de tous les Graphics. Ainsi, </w:t>
+      </w:r>
+      <w:r>
+        <w:rPr>
+          <w:bCs/>
+          <w:color w:val="000000"/>
+          <w:sz w:val="22"/>
+        </w:rPr>
+        <w:t>les commandes des sélections sont sauvegardées mais n'introduisent aucun caractère dans le fichier de sauvegarde. Seules les commandes figures sont écrites dans le fichier.</w:t>
+      </w:r>
+    </w:p>
+    <w:p>
+      <w:pPr>
+        <w:pStyle w:val="Normal1"/>
+        <w:ind w:left="-510" w:right="0" w:hanging="0"/>
+        <w:rPr>
+          <w:bCs/>
+          <w:color w:val="000000"/>
+          <w:sz w:val="22"/>
+        </w:rPr>
+      </w:pPr>
+      <w:r>
+        <w:rPr>
+          <w:bCs/>
+          <w:color w:val="000000"/>
+          <w:sz w:val="22"/>
+        </w:rPr>
+      </w:r>
+    </w:p>
+    <w:p>
+      <w:pPr>
+        <w:pStyle w:val="Normal1"/>
+        <w:ind w:left="-510" w:right="0" w:hanging="0"/>
+        <w:rPr>
+          <w:bCs/>
+          <w:color w:val="000000"/>
+          <w:sz w:val="22"/>
+          <w:u w:val="single"/>
+        </w:rPr>
+      </w:pPr>
+      <w:r>
+        <w:rPr>
+          <w:bCs/>
+          <w:color w:val="000000"/>
+          <w:sz w:val="22"/>
+          <w:u w:val="single"/>
+        </w:rPr>
+        <w:t>Fonctionnement UNDO/REDO ?</w:t>
+      </w:r>
+    </w:p>
+    <w:p>
+      <w:pPr>
+        <w:pStyle w:val="Normal1"/>
+        <w:ind w:left="-510" w:right="0" w:hanging="0"/>
+        <w:rPr>
+          <w:bCs/>
+          <w:color w:val="000000"/>
+          <w:sz w:val="22"/>
+          <w:u w:val="none"/>
+        </w:rPr>
+      </w:pPr>
+      <w:r>
+        <w:rPr>
+          <w:bCs/>
+          <w:color w:val="000000"/>
+          <w:sz w:val="22"/>
+          <w:u w:val="none"/>
+        </w:rPr>
+        <w:t>Afin de pouvoir effectuer des UNDO/REDO, nous avons implémenté deux liste de pointeurs de commandes : Une liste UNDO et une liste REDO. Ainsi, à chaque modification du container (par des ajouts, déplacements, suppression...), ces listes sont mises à jour de la manière suivante :</w:t>
+      </w:r>
+    </w:p>
+    <w:p>
+      <w:pPr>
+        <w:pStyle w:val="Normal1"/>
+        <w:ind w:left="-510" w:right="0" w:hanging="0"/>
+        <w:rPr/>
+      </w:pPr>
+      <w:r>
+        <w:rPr/>
+      </w:r>
+    </w:p>
+    <w:p>
+      <w:pPr>
+        <w:pStyle w:val="Normal1"/>
+        <w:ind w:left="-510" w:right="0" w:hanging="0"/>
+        <w:rPr>
+          <w:bCs/>
+          <w:color w:val="000000"/>
+          <w:sz w:val="22"/>
+          <w:u w:val="none"/>
+        </w:rPr>
+      </w:pPr>
+      <w:r>
+        <w:rPr>
+          <w:bCs/>
+          <w:color w:val="000000"/>
+          <w:sz w:val="22"/>
+          <w:u w:val="none"/>
+        </w:rPr>
+        <w:t>-Pour chaque nouvelle commande du type création ou suppression de Figure, suppression de Selection, ainsi que MOVE, LOAD et CLEAR, la commande exécutée vient s'ajouter à la liste de UNDO et la liste de REDO devient vide.</w:t>
+      </w:r>
+    </w:p>
+    <w:p>
+      <w:pPr>
+        <w:pStyle w:val="Normal1"/>
+        <w:ind w:left="-510" w:right="0" w:hanging="0"/>
+        <w:rPr/>
+      </w:pPr>
+      <w:r>
+        <w:rPr/>
+      </w:r>
+    </w:p>
+    <w:p>
+      <w:pPr>
+        <w:pStyle w:val="Normal1"/>
+        <w:ind w:left="-510" w:right="0" w:hanging="0"/>
+        <w:rPr>
+          <w:bCs/>
+          <w:color w:val="000000"/>
+          <w:sz w:val="22"/>
+          <w:u w:val="none"/>
+        </w:rPr>
+      </w:pPr>
+      <w:r>
+        <w:rPr>
+          <w:bCs/>
+          <w:color w:val="000000"/>
+          <w:sz w:val="22"/>
+          <w:u w:val="none"/>
+        </w:rPr>
+        <w:t xml:space="preserve">-Pour chaque nouvelle commande du type </w:t>
+      </w:r>
+      <w:bookmarkStart w:id="2" w:name="__DdeLink__863_773099950"/>
+      <w:r>
+        <w:rPr>
+          <w:bCs/>
+          <w:color w:val="000000"/>
+          <w:sz w:val="22"/>
+          <w:u w:val="none"/>
+        </w:rPr>
+        <w:t xml:space="preserve">création </w:t>
+      </w:r>
+      <w:bookmarkEnd w:id="2"/>
+      <w:r>
+        <w:rPr>
+          <w:bCs/>
+          <w:color w:val="000000"/>
+          <w:sz w:val="22"/>
+          <w:u w:val="none"/>
+        </w:rPr>
+        <w:t>de sélection, ainsi que LIST, SAVE et EXIT, les listes UNDO et REDO ne sont pas modifiées.</w:t>
+      </w:r>
+    </w:p>
+    <w:p>
+      <w:pPr>
+        <w:pStyle w:val="Normal1"/>
+        <w:ind w:left="-510" w:right="0" w:hanging="0"/>
+        <w:rPr>
+          <w:bCs/>
+          <w:color w:val="000000"/>
+          <w:sz w:val="22"/>
+        </w:rPr>
+      </w:pPr>
+      <w:r>
+        <w:rPr>
+          <w:bCs/>
+          <w:color w:val="000000"/>
+          <w:sz w:val="22"/>
+        </w:rPr>
+      </w:r>
+    </w:p>
+    <w:p>
+      <w:pPr>
+        <w:pStyle w:val="Normal1"/>
+        <w:ind w:left="-510" w:right="0" w:hanging="0"/>
+        <w:rPr>
+          <w:bCs/>
+          <w:color w:val="000000"/>
+          <w:sz w:val="22"/>
+        </w:rPr>
+      </w:pPr>
+      <w:r>
+        <w:rPr>
+          <w:bCs/>
+          <w:color w:val="000000"/>
+          <w:sz w:val="22"/>
+        </w:rPr>
+        <w:t>---&gt;Parler du execute unexecute et du whichlist</w:t>
+      </w:r>
+    </w:p>
+    <w:p>
+      <w:pPr>
+        <w:pStyle w:val="Normal1"/>
+        <w:ind w:left="-510" w:right="0" w:hanging="0"/>
+        <w:rPr>
+          <w:bCs/>
+          <w:color w:val="000000"/>
+          <w:sz w:val="22"/>
+        </w:rPr>
+      </w:pPr>
+      <w:r>
+        <w:rPr>
+          <w:bCs/>
+          <w:color w:val="000000"/>
+          <w:sz w:val="22"/>
+        </w:rPr>
+      </w:r>
+    </w:p>
+    <w:p>
+      <w:pPr>
+        <w:pStyle w:val="Normal1"/>
+        <w:ind w:left="-510" w:right="0" w:hanging="0"/>
+        <w:rPr>
+          <w:bCs/>
+          <w:color w:val="000000"/>
+          <w:sz w:val="22"/>
+          <w:u w:val="single"/>
+        </w:rPr>
+      </w:pPr>
+      <w:r>
+        <w:rPr>
+          <w:bCs/>
+          <w:color w:val="000000"/>
+          <w:sz w:val="22"/>
+          <w:u w:val="single"/>
+        </w:rPr>
+        <w:t>Argumenter Héritage ?</w:t>
+      </w:r>
+    </w:p>
+    <w:p>
+      <w:pPr>
+        <w:pStyle w:val="Normal1"/>
+        <w:ind w:left="-510" w:right="0" w:hanging="0"/>
+        <w:rPr>
+          <w:bCs/>
+          <w:color w:val="000000"/>
+          <w:sz w:val="22"/>
+        </w:rPr>
+      </w:pPr>
+      <w:r>
+        <w:rPr>
+          <w:bCs/>
+          <w:color w:val="000000"/>
+          <w:sz w:val="22"/>
+        </w:rPr>
+      </w:r>
+    </w:p>
+    <w:p>
+      <w:pPr>
+        <w:pStyle w:val="Normal1"/>
+        <w:ind w:left="-510" w:right="0" w:hanging="0"/>
+        <w:rPr>
+          <w:bCs/>
+          <w:color w:val="000000"/>
+          <w:sz w:val="22"/>
+          <w:u w:val="single"/>
+        </w:rPr>
+      </w:pPr>
+      <w:r>
+        <w:rPr>
+          <w:bCs/>
+          <w:color w:val="000000"/>
+          <w:sz w:val="22"/>
+          <w:u w:val="single"/>
+        </w:rPr>
+        <w:t>Particularité pour la création de rectangles et de sélections</w:t>
+      </w:r>
+    </w:p>
+    <w:p>
+      <w:pPr>
+        <w:pStyle w:val="Normal1"/>
+        <w:ind w:left="-510" w:right="0" w:hanging="0"/>
+        <w:rPr>
+          <w:bCs/>
+          <w:color w:val="000000"/>
+          <w:sz w:val="22"/>
+        </w:rPr>
+      </w:pPr>
+      <w:r>
+        <w:rPr>
+          <w:bCs/>
+          <w:color w:val="000000"/>
+          <w:sz w:val="22"/>
+        </w:rPr>
+        <w:t>Lorsque l'utilisateur crée un rectangle ou une sélection, il définit ce nouveau Graphics en indiquant les coordonnées de deux points: Le coin supérieur gauche et le coin inférieur droit. Cependant, si l'utilisateur se trompe et inscrit d'autres coordonnées (les deux autres points par exemple), la commande n'est pas modifiée mais les coordonnées des deux points qui nous intéressent (coin supérieur gauche et inférieur droit) seront calculées automatiquement pour permettre de créer le rectangle dans de bonnes conditions.</w:t>
       </w:r>
     </w:p>
     <w:p>
@@ -1401,6 +1937,26 @@
       <w:pPr>
         <w:pStyle w:val="Normal1"/>
         <w:ind w:left="-510" w:right="0" w:hanging="0"/>
+        <w:rPr/>
+      </w:pPr>
+      <w:r>
+        <w:rPr/>
+      </w:r>
+    </w:p>
+    <w:p>
+      <w:pPr>
+        <w:pStyle w:val="Normal1"/>
+        <w:ind w:left="-510" w:right="0" w:hanging="0"/>
+        <w:rPr/>
+      </w:pPr>
+      <w:r>
+        <w:rPr/>
+      </w:r>
+    </w:p>
+    <w:p>
+      <w:pPr>
+        <w:pStyle w:val="Normal1"/>
+        <w:ind w:left="-510" w:right="0" w:hanging="0"/>
         <w:rPr>
           <w:bCs/>
           <w:color w:val="000000"/>
@@ -1440,6 +1996,16 @@
     </w:p>
     <w:p>
       <w:pPr>
+        <w:pStyle w:val="Normal1"/>
+        <w:ind w:left="-510" w:right="0" w:hanging="0"/>
+        <w:rPr/>
+      </w:pPr>
+      <w:r>
+        <w:rPr/>
+      </w:r>
+    </w:p>
+    <w:p>
+      <w:pPr>
         <w:pStyle w:val="Normal"/>
         <w:ind w:left="-510" w:right="0" w:hanging="0"/>
         <w:rPr>
@@ -3442,7 +4008,23 @@
           <w:sz w:val="20"/>
           <w:szCs w:val="20"/>
         </w:rPr>
-        <w:t> : Création Fgure + Sélection qui contient l'objet + DELETE Figure + DELETE Selection + UNDO + UNDO</w:t>
+        <w:t> : Création F</w:t>
+      </w:r>
+      <w:r>
+        <w:rPr>
+          <w:color w:val="000000"/>
+          <w:sz w:val="20"/>
+          <w:szCs w:val="20"/>
+        </w:rPr>
+        <w:t>i</w:t>
+      </w:r>
+      <w:r>
+        <w:rPr>
+          <w:color w:val="000000"/>
+          <w:sz w:val="20"/>
+          <w:szCs w:val="20"/>
+        </w:rPr>
+        <w:t>gure + Sélection qui contient l'objet + DELETE Figure + DELETE Selection + UNDO + UNDO</w:t>
       </w:r>
     </w:p>
     <w:p>
@@ -3475,9 +4057,10 @@
       </w:r>
     </w:p>
     <w:sectPr>
+      <w:headerReference w:type="default" r:id="rId2"/>
       <w:type w:val="nextPage"/>
       <w:pgSz w:w="11906" w:h="16838"/>
-      <w:pgMar w:left="1417" w:right="1417" w:header="0" w:top="1417" w:footer="0" w:bottom="1417" w:gutter="0"/>
+      <w:pgMar w:left="1417" w:right="1417" w:header="1417" w:top="2321" w:footer="0" w:bottom="1417" w:gutter="0"/>
       <w:pgNumType w:fmt="decimal"/>
       <w:formProt w:val="false"/>
       <w:textDirection w:val="lrTb"/>
@@ -3485,6 +4068,82 @@
     </w:sectPr>
   </w:body>
 </w:document>
+</file>
+
+<file path=word/header1.xml><?xml version="1.0" encoding="utf-8"?>
+<w:hdr xmlns:o="urn:schemas-microsoft-com:office:office" xmlns:r="http://schemas.openxmlformats.org/officeDocument/2006/relationships" xmlns:v="urn:schemas-microsoft-com:vml" xmlns:w="http://schemas.openxmlformats.org/wordprocessingml/2006/main" xmlns:w10="urn:schemas-microsoft-com:office:word" xmlns:wp="http://schemas.openxmlformats.org/drawingml/2006/wordprocessingDrawing">
+  <w:p>
+    <w:pPr>
+      <w:pStyle w:val="Entte"/>
+      <w:rPr>
+        <w:sz w:val="18"/>
+        <w:szCs w:val="18"/>
+      </w:rPr>
+    </w:pPr>
+    <w:r>
+      <w:rPr>
+        <w:sz w:val="18"/>
+        <w:szCs w:val="18"/>
+      </w:rPr>
+      <w:t>TP4 C++ Héritage et Polymorphisme</w:t>
+      <w:tab/>
+      <w:tab/>
+      <w:tab/>
+      <w:tab/>
+      <w:tab/>
+      <w:t>TOUZARD Loïc</w:t>
+    </w:r>
+  </w:p>
+  <w:p>
+    <w:pPr>
+      <w:pStyle w:val="Entte"/>
+      <w:rPr>
+        <w:sz w:val="18"/>
+        <w:szCs w:val="18"/>
+      </w:rPr>
+    </w:pPr>
+    <w:r>
+      <w:rPr>
+        <w:sz w:val="18"/>
+        <w:szCs w:val="18"/>
+      </w:rPr>
+      <w:t xml:space="preserve">B3325 </w:t>
+      <w:tab/>
+      <w:tab/>
+      <w:tab/>
+      <w:tab/>
+      <w:tab/>
+      <w:tab/>
+      <w:tab/>
+      <w:tab/>
+      <w:t>GOUZI Gaëtan</w:t>
+    </w:r>
+  </w:p>
+  <w:p>
+    <w:pPr>
+      <w:pStyle w:val="Entte"/>
+      <w:rPr>
+        <w:sz w:val="18"/>
+        <w:szCs w:val="18"/>
+      </w:rPr>
+    </w:pPr>
+    <w:r>
+      <w:rPr>
+        <w:sz w:val="18"/>
+        <w:szCs w:val="18"/>
+      </w:rPr>
+      <w:tab/>
+      <w:tab/>
+      <w:tab/>
+      <w:tab/>
+      <w:tab/>
+      <w:tab/>
+      <w:tab/>
+      <w:tab/>
+      <w:t>GONZALEZ TOLEDO Gabriela</w:t>
+    </w:r>
+  </w:p>
+</w:hdr>
 </file>
 
 <file path=word/styles.xml><?xml version="1.0" encoding="utf-8"?>
@@ -3669,6 +4328,12 @@
     <w:unhideWhenUsed/>
     <w:rPr/>
   </w:style>
+  <w:style w:type="character" w:styleId="Puces">
+    <w:name w:val="Puces"/>
+    <w:rPr>
+      <w:rFonts w:ascii="OpenSymbol" w:hAnsi="OpenSymbol" w:eastAsia="OpenSymbol" w:cs="OpenSymbol"/>
+    </w:rPr>
+  </w:style>
   <w:style w:type="paragraph" w:styleId="Titre">
     <w:name w:val="Titre"/>
     <w:basedOn w:val="Normal"/>
@@ -3742,6 +4407,18 @@
       <w:szCs w:val="24"/>
       <w:lang w:val="fr-FR" w:eastAsia="zh-CN" w:bidi="hi-IN"/>
     </w:rPr>
+  </w:style>
+  <w:style w:type="paragraph" w:styleId="Entte">
+    <w:name w:val="En-tête"/>
+    <w:basedOn w:val="Normal"/>
+    <w:pPr/>
+    <w:rPr/>
+  </w:style>
+  <w:style w:type="paragraph" w:styleId="Pieddepage">
+    <w:name w:val="Pied de page"/>
+    <w:basedOn w:val="Normal"/>
+    <w:pPr/>
+    <w:rPr/>
   </w:style>
   <w:style w:type="numbering" w:styleId="NoList" w:default="1">
     <w:name w:val="No List"/>

</xml_diff>

<commit_message>
OK il reste : Les destructeurs + Les if else c'est pas un entier + Refaire perfs + Perf du SAVE + Opti vecteurs + Finir spec + Refaire les tests à la fin
</commit_message>
<xml_diff>
--- a/doc/Conception_B3325.docx
+++ b/doc/Conception_B3325.docx
@@ -204,8 +204,6 @@
         </w:rPr>
         <w:t xml:space="preserve">Figure géométrique caractérisé par deux points : son coin supérieur gauche et son coin inférieur droit. </w:t>
       </w:r>
-      <w:bookmarkStart w:id="0" w:name="__DdeLink__926_773099950"/>
-      <w:bookmarkEnd w:id="0"/>
       <w:r>
         <w:rPr>
           <w:bCs/>
@@ -548,76 +546,105 @@
       <w:pPr>
         <w:pStyle w:val="Normal1"/>
         <w:ind w:left="-510" w:right="0" w:hanging="0"/>
-        <w:rPr>
-          <w:bCs/>
-          <w:color w:val="000000"/>
-          <w:sz w:val="22"/>
-        </w:rPr>
-      </w:pPr>
-      <w:r>
-        <w:rPr>
-          <w:bCs/>
-          <w:color w:val="000000"/>
-          <w:sz w:val="22"/>
-        </w:rPr>
-        <w:t>/*Afin de respecter au mieux le cahier des charges, nous avons opté pour une solution basée sur l'héritage.</w:t>
-      </w:r>
-    </w:p>
-    <w:p>
-      <w:pPr>
-        <w:pStyle w:val="Normal1"/>
-        <w:ind w:left="-510" w:right="0" w:hanging="0"/>
-        <w:rPr>
-          <w:bCs/>
-          <w:color w:val="000000"/>
-          <w:sz w:val="22"/>
-        </w:rPr>
-      </w:pPr>
-      <w:r>
-        <w:rPr>
-          <w:bCs/>
-          <w:color w:val="000000"/>
-          <w:sz w:val="22"/>
-        </w:rPr>
-        <w:t>Chaque figure possède des attributs qui lui sont propres : Le cercle possède un rayon et un centre, le rectangle possède deux points…</w:t>
-      </w:r>
-    </w:p>
-    <w:p>
-      <w:pPr>
-        <w:pStyle w:val="Normal1"/>
-        <w:ind w:left="-510" w:right="0" w:hanging="0"/>
-        <w:rPr>
-          <w:bCs/>
-          <w:color w:val="000000"/>
-          <w:sz w:val="22"/>
-        </w:rPr>
-      </w:pPr>
-      <w:r>
-        <w:rPr>
-          <w:bCs/>
-          <w:color w:val="000000"/>
-          <w:sz w:val="22"/>
-        </w:rPr>
-        <w:t>De plus, chaque figure est aussi caractérisée par un rectangle dans lequel elle est inscrite. Cela permet de savoir si une figure se trouve entièrement incluse dans une sélection.*/</w:t>
-      </w:r>
-    </w:p>
-    <w:p>
-      <w:pPr>
-        <w:pStyle w:val="Normal1"/>
-        <w:ind w:left="-510" w:right="0" w:hanging="0"/>
-        <w:rPr>
-          <w:bCs/>
-          <w:color w:val="000000"/>
-          <w:sz w:val="22"/>
-        </w:rPr>
-      </w:pPr>
-      <w:r>
-        <w:rPr>
-          <w:bCs/>
-          <w:color w:val="000000"/>
-          <w:sz w:val="22"/>
-        </w:rPr>
-        <w:t>…</w:t>
+        <w:rPr/>
+      </w:pPr>
+      <w:r>
+        <w:rPr/>
+      </w:r>
+    </w:p>
+    <w:p>
+      <w:pPr>
+        <w:pStyle w:val="Normal1"/>
+        <w:ind w:left="-510" w:right="0" w:hanging="0"/>
+        <w:rPr>
+          <w:sz w:val="22"/>
+          <w:szCs w:val="22"/>
+          <w:u w:val="single"/>
+        </w:rPr>
+      </w:pPr>
+      <w:r>
+        <w:rPr>
+          <w:sz w:val="22"/>
+          <w:szCs w:val="22"/>
+          <w:u w:val="single"/>
+        </w:rPr>
+        <w:t>Spécifications du cahier des charges :</w:t>
+      </w:r>
+    </w:p>
+    <w:p>
+      <w:pPr>
+        <w:pStyle w:val="Normal1"/>
+        <w:ind w:left="-510" w:right="0" w:hanging="0"/>
+        <w:rPr>
+          <w:sz w:val="22"/>
+          <w:szCs w:val="22"/>
+          <w:u w:val="none"/>
+        </w:rPr>
+      </w:pPr>
+      <w:r>
+        <w:rPr>
+          <w:sz w:val="22"/>
+          <w:szCs w:val="22"/>
+          <w:u w:val="none"/>
+        </w:rPr>
+        <w:t>Pour pouvoir gérer tous les cas de configuration possibles, il a été nécessaire d'éclaircir le cahier des charges. Ainsi, un cercle peut avoir un rayon nul mais pas négatif. Une polyligne est composée d'un point au minimum tandis qu'une ligne est toujours composée de deux points.</w:t>
+      </w:r>
+    </w:p>
+    <w:p>
+      <w:pPr>
+        <w:pStyle w:val="Normal1"/>
+        <w:ind w:left="-510" w:right="0" w:hanging="0"/>
+        <w:rPr>
+          <w:sz w:val="22"/>
+          <w:szCs w:val="22"/>
+          <w:u w:val="none"/>
+        </w:rPr>
+      </w:pPr>
+      <w:r>
+        <w:rPr>
+          <w:sz w:val="22"/>
+          <w:szCs w:val="22"/>
+          <w:u w:val="none"/>
+        </w:rPr>
+        <w:t>La sélection ne contient que les figures qui sont entièrement incluses dans celle-ci (et non pas partiellement).</w:t>
+      </w:r>
+    </w:p>
+    <w:p>
+      <w:pPr>
+        <w:pStyle w:val="Normal1"/>
+        <w:ind w:left="-510" w:right="0" w:hanging="0"/>
+        <w:rPr>
+          <w:sz w:val="22"/>
+          <w:szCs w:val="22"/>
+          <w:u w:val="none"/>
+        </w:rPr>
+      </w:pPr>
+      <w:r>
+        <w:rPr>
+          <w:sz w:val="22"/>
+          <w:szCs w:val="22"/>
+          <w:u w:val="none"/>
+        </w:rPr>
+        <w:t>Seules les commandes propres aux figures sont affichées si l’utilisateur fait appel à la méthode LIST. Les sélections ne sont pas affichées. Les commandes de chaque figure sont actualisées de manière à afficher les coordonnées actuelles de celles-ci (après un MOVE par exemple).</w:t>
+      </w:r>
+    </w:p>
+    <w:p>
+      <w:pPr>
+        <w:pStyle w:val="Normal1"/>
+        <w:ind w:left="-510" w:right="0" w:hanging="0"/>
+        <w:rPr>
+          <w:sz w:val="22"/>
+          <w:szCs w:val="22"/>
+          <w:u w:val="none"/>
+        </w:rPr>
+      </w:pPr>
+      <w:r>
+        <w:rPr>
+          <w:sz w:val="22"/>
+          <w:szCs w:val="22"/>
+          <w:u w:val="none"/>
+        </w:rPr>
+        <w:t>Si l'utilisateur effectue un UNDO après un DELETE sur un objet faisant partie d'un sélection, ce dernier est recréé mais ne fait plus partie de la sélection.</w:t>
       </w:r>
     </w:p>
     <w:p>
@@ -783,8 +810,8 @@
         </w:rPr>
         <w:t>La classe Container:</w:t>
       </w:r>
-      <w:bookmarkStart w:id="1" w:name="_GoBack"/>
-      <w:bookmarkEnd w:id="1"/>
+      <w:bookmarkStart w:id="0" w:name="_GoBack"/>
+      <w:bookmarkEnd w:id="0"/>
       <w:r>
         <w:rPr>
           <w:b w:val="false"/>
@@ -1492,6 +1519,66 @@
           <w:sz w:val="22"/>
           <w:u w:val="single"/>
         </w:rPr>
+        <w:t>Comment savoir si une Figure est incluse dans une sélection ?</w:t>
+      </w:r>
+    </w:p>
+    <w:p>
+      <w:pPr>
+        <w:pStyle w:val="Normal1"/>
+        <w:ind w:left="-510" w:right="0" w:hanging="0"/>
+        <w:rPr>
+          <w:bCs/>
+          <w:color w:val="000000"/>
+          <w:sz w:val="22"/>
+          <w:u w:val="none"/>
+        </w:rPr>
+      </w:pPr>
+      <w:r>
+        <w:rPr>
+          <w:bCs/>
+          <w:color w:val="000000"/>
+          <w:sz w:val="22"/>
+          <w:u w:val="none"/>
+        </w:rPr>
+        <w:t>Afin de savoir si toute figure est contenue ou non dans une sélection, il a été décidé de mettre en place un rectangle « fictif » propre à chaque figure. Ce rectangle est définit comme étant le plus petit rectangle dans lequel la figure est entièrement incluse. C'est en comparant les coordonnées de ce rectangle pour chaque Figure avec les coordonnées de la sélection que nous pouvons déterminer les figures qui sont incluses dans la sélection.</w:t>
+      </w:r>
+    </w:p>
+    <w:p>
+      <w:pPr>
+        <w:pStyle w:val="Normal1"/>
+        <w:ind w:left="-510" w:right="0" w:hanging="0"/>
+        <w:rPr>
+          <w:bCs/>
+          <w:color w:val="000000"/>
+          <w:sz w:val="22"/>
+        </w:rPr>
+      </w:pPr>
+      <w:r>
+        <w:rPr>
+          <w:bCs/>
+          <w:color w:val="000000"/>
+          <w:sz w:val="22"/>
+        </w:rPr>
+      </w:r>
+    </w:p>
+    <w:p>
+      <w:pPr>
+        <w:pStyle w:val="Normal1"/>
+        <w:ind w:left="-510" w:right="0" w:hanging="0"/>
+        <w:rPr>
+          <w:bCs/>
+          <w:color w:val="000000"/>
+          <w:sz w:val="22"/>
+          <w:u w:val="single"/>
+        </w:rPr>
+      </w:pPr>
+      <w:r>
+        <w:rPr>
+          <w:bCs/>
+          <w:color w:val="000000"/>
+          <w:sz w:val="22"/>
+          <w:u w:val="single"/>
+        </w:rPr>
         <w:t>Pourquoi séparer Selection et Figure ?</w:t>
       </w:r>
     </w:p>
@@ -1737,7 +1824,7 @@
         </w:rPr>
         <w:t xml:space="preserve">-Pour chaque nouvelle commande du type </w:t>
       </w:r>
-      <w:bookmarkStart w:id="2" w:name="__DdeLink__863_773099950"/>
+      <w:bookmarkStart w:id="1" w:name="__DdeLink__863_773099950"/>
       <w:r>
         <w:rPr>
           <w:bCs/>
@@ -1747,7 +1834,7 @@
         </w:rPr>
         <w:t xml:space="preserve">création </w:t>
       </w:r>
-      <w:bookmarkEnd w:id="2"/>
+      <w:bookmarkEnd w:id="1"/>
       <w:r>
         <w:rPr>
           <w:bCs/>
@@ -1931,26 +2018,6 @@
           <w:u w:val="single"/>
         </w:rPr>
         <w:t>Diagramme UML :</w:t>
-      </w:r>
-    </w:p>
-    <w:p>
-      <w:pPr>
-        <w:pStyle w:val="Normal1"/>
-        <w:ind w:left="-510" w:right="0" w:hanging="0"/>
-        <w:rPr/>
-      </w:pPr>
-      <w:r>
-        <w:rPr/>
-      </w:r>
-    </w:p>
-    <w:p>
-      <w:pPr>
-        <w:pStyle w:val="Normal1"/>
-        <w:ind w:left="-510" w:right="0" w:hanging="0"/>
-        <w:rPr/>
-      </w:pPr>
-      <w:r>
-        <w:rPr/>
       </w:r>
     </w:p>
     <w:p>

</xml_diff>